<commit_message>
Added docs on postgresql data disk
</commit_message>
<xml_diff>
--- a/bobo/TOR_TRAINING_SERVER_ADMIN_ECOWAS.docx
+++ b/bobo/TOR_TRAINING_SERVER_ADMIN_ECOWAS.docx
@@ -1192,7 +1192,7 @@
       <w:tblPr>
         <w:tblW w:w="8454" w:type="dxa"/>
         <w:jc w:val="left"/>
-        <w:tblInd w:w="-10" w:type="dxa"/>
+        <w:tblInd w:w="-15" w:type="dxa"/>
         <w:tblBorders>
           <w:top w:val="single" w:sz="4" w:space="0" w:color="000001"/>
           <w:left w:val="single" w:sz="4" w:space="0" w:color="000001"/>
@@ -1203,7 +1203,7 @@
         </w:tblBorders>
         <w:tblCellMar>
           <w:top w:w="0" w:type="dxa"/>
-          <w:left w:w="98" w:type="dxa"/>
+          <w:left w:w="93" w:type="dxa"/>
           <w:bottom w:w="0" w:type="dxa"/>
           <w:right w:w="108" w:type="dxa"/>
         </w:tblCellMar>
@@ -1229,7 +1229,7 @@
             </w:tcBorders>
             <w:shd w:fill="FFFFFF" w:val="clear"/>
             <w:tcMar>
-              <w:left w:w="98" w:type="dxa"/>
+              <w:left w:w="93" w:type="dxa"/>
             </w:tcMar>
           </w:tcPr>
           <w:p>
@@ -1266,7 +1266,7 @@
             </w:tcBorders>
             <w:shd w:fill="FFFFFF" w:val="clear"/>
             <w:tcMar>
-              <w:left w:w="98" w:type="dxa"/>
+              <w:left w:w="93" w:type="dxa"/>
             </w:tcMar>
           </w:tcPr>
           <w:p>
@@ -1297,7 +1297,7 @@
             </w:tcBorders>
             <w:shd w:fill="FFFFFF" w:val="clear"/>
             <w:tcMar>
-              <w:left w:w="98" w:type="dxa"/>
+              <w:left w:w="93" w:type="dxa"/>
             </w:tcMar>
           </w:tcPr>
           <w:p>
@@ -1328,7 +1328,7 @@
             </w:tcBorders>
             <w:shd w:fill="FFFFFF" w:val="clear"/>
             <w:tcMar>
-              <w:left w:w="98" w:type="dxa"/>
+              <w:left w:w="93" w:type="dxa"/>
             </w:tcMar>
           </w:tcPr>
           <w:p>
@@ -1365,7 +1365,7 @@
             </w:tcBorders>
             <w:shd w:fill="FFFFFF" w:val="clear"/>
             <w:tcMar>
-              <w:left w:w="98" w:type="dxa"/>
+              <w:left w:w="93" w:type="dxa"/>
             </w:tcMar>
           </w:tcPr>
           <w:p>
@@ -1398,7 +1398,7 @@
             </w:tcBorders>
             <w:shd w:fill="FFFFFF" w:val="clear"/>
             <w:tcMar>
-              <w:left w:w="98" w:type="dxa"/>
+              <w:left w:w="93" w:type="dxa"/>
             </w:tcMar>
           </w:tcPr>
           <w:p>
@@ -1436,7 +1436,7 @@
             </w:tcBorders>
             <w:shd w:fill="FFFFFF" w:val="clear"/>
             <w:tcMar>
-              <w:left w:w="98" w:type="dxa"/>
+              <w:left w:w="93" w:type="dxa"/>
             </w:tcMar>
           </w:tcPr>
           <w:p>
@@ -1473,7 +1473,7 @@
             </w:tcBorders>
             <w:shd w:fill="FFFFFF" w:val="clear"/>
             <w:tcMar>
-              <w:left w:w="98" w:type="dxa"/>
+              <w:left w:w="93" w:type="dxa"/>
             </w:tcMar>
           </w:tcPr>
           <w:p>
@@ -1499,7 +1499,7 @@
             </w:tcBorders>
             <w:shd w:fill="FFFFFF" w:val="clear"/>
             <w:tcMar>
-              <w:left w:w="98" w:type="dxa"/>
+              <w:left w:w="93" w:type="dxa"/>
             </w:tcMar>
           </w:tcPr>
           <w:p>
@@ -1537,7 +1537,7 @@
             </w:tcBorders>
             <w:shd w:fill="FFFFFF" w:val="clear"/>
             <w:tcMar>
-              <w:left w:w="98" w:type="dxa"/>
+              <w:left w:w="93" w:type="dxa"/>
             </w:tcMar>
           </w:tcPr>
           <w:p>
@@ -1569,7 +1569,7 @@
             </w:tcBorders>
             <w:shd w:fill="FFFFFF" w:val="clear"/>
             <w:tcMar>
-              <w:left w:w="98" w:type="dxa"/>
+              <w:left w:w="93" w:type="dxa"/>
             </w:tcMar>
           </w:tcPr>
           <w:p>
@@ -1595,7 +1595,7 @@
             </w:tcBorders>
             <w:shd w:fill="FFFFFF" w:val="clear"/>
             <w:tcMar>
-              <w:left w:w="98" w:type="dxa"/>
+              <w:left w:w="93" w:type="dxa"/>
             </w:tcMar>
           </w:tcPr>
           <w:p>
@@ -1633,7 +1633,7 @@
             </w:tcBorders>
             <w:shd w:fill="FFFFFF" w:val="clear"/>
             <w:tcMar>
-              <w:left w:w="98" w:type="dxa"/>
+              <w:left w:w="93" w:type="dxa"/>
             </w:tcMar>
           </w:tcPr>
           <w:p>
@@ -1662,7 +1662,7 @@
             </w:tcBorders>
             <w:shd w:fill="FFFFFF" w:val="clear"/>
             <w:tcMar>
-              <w:left w:w="98" w:type="dxa"/>
+              <w:left w:w="93" w:type="dxa"/>
             </w:tcMar>
           </w:tcPr>
           <w:p>
@@ -1695,7 +1695,7 @@
             </w:tcBorders>
             <w:shd w:fill="FFFFFF" w:val="clear"/>
             <w:tcMar>
-              <w:left w:w="98" w:type="dxa"/>
+              <w:left w:w="93" w:type="dxa"/>
             </w:tcMar>
           </w:tcPr>
           <w:p>
@@ -1734,7 +1734,7 @@
             </w:tcBorders>
             <w:shd w:fill="FFFFFF" w:val="clear"/>
             <w:tcMar>
-              <w:left w:w="98" w:type="dxa"/>
+              <w:left w:w="93" w:type="dxa"/>
             </w:tcMar>
           </w:tcPr>
           <w:p>
@@ -1768,7 +1768,7 @@
             </w:tcBorders>
             <w:shd w:fill="FFFFFF" w:val="clear"/>
             <w:tcMar>
-              <w:left w:w="98" w:type="dxa"/>
+              <w:left w:w="93" w:type="dxa"/>
             </w:tcMar>
           </w:tcPr>
           <w:p>
@@ -1799,7 +1799,7 @@
             </w:tcBorders>
             <w:shd w:fill="FFFFFF" w:val="clear"/>
             <w:tcMar>
-              <w:left w:w="98" w:type="dxa"/>
+              <w:left w:w="93" w:type="dxa"/>
             </w:tcMar>
           </w:tcPr>
           <w:p>
@@ -1836,7 +1836,7 @@
             </w:tcBorders>
             <w:shd w:fill="FFFFFF" w:val="clear"/>
             <w:tcMar>
-              <w:left w:w="98" w:type="dxa"/>
+              <w:left w:w="93" w:type="dxa"/>
             </w:tcMar>
           </w:tcPr>
           <w:p>
@@ -1869,7 +1869,7 @@
             </w:tcBorders>
             <w:shd w:fill="FFFFFF" w:val="clear"/>
             <w:tcMar>
-              <w:left w:w="98" w:type="dxa"/>
+              <w:left w:w="93" w:type="dxa"/>
             </w:tcMar>
           </w:tcPr>
           <w:p>
@@ -1900,7 +1900,7 @@
             </w:tcBorders>
             <w:shd w:fill="FFFFFF" w:val="clear"/>
             <w:tcMar>
-              <w:left w:w="98" w:type="dxa"/>
+              <w:left w:w="93" w:type="dxa"/>
             </w:tcMar>
           </w:tcPr>
           <w:p>
@@ -1961,7 +1961,7 @@
             </w:tcBorders>
             <w:shd w:fill="FFFFFF" w:val="clear"/>
             <w:tcMar>
-              <w:left w:w="98" w:type="dxa"/>
+              <w:left w:w="93" w:type="dxa"/>
             </w:tcMar>
           </w:tcPr>
           <w:p>
@@ -1995,7 +1995,7 @@
             </w:tcBorders>
             <w:shd w:fill="FFFFFF" w:val="clear"/>
             <w:tcMar>
-              <w:left w:w="98" w:type="dxa"/>
+              <w:left w:w="93" w:type="dxa"/>
             </w:tcMar>
           </w:tcPr>
           <w:p>
@@ -2026,7 +2026,7 @@
             </w:tcBorders>
             <w:shd w:fill="FFFFFF" w:val="clear"/>
             <w:tcMar>
-              <w:left w:w="98" w:type="dxa"/>
+              <w:left w:w="93" w:type="dxa"/>
             </w:tcMar>
           </w:tcPr>
           <w:p>
@@ -2063,7 +2063,7 @@
             </w:tcBorders>
             <w:shd w:fill="FFFFFF" w:val="clear"/>
             <w:tcMar>
-              <w:left w:w="98" w:type="dxa"/>
+              <w:left w:w="93" w:type="dxa"/>
             </w:tcMar>
           </w:tcPr>
           <w:p>
@@ -2096,7 +2096,7 @@
             </w:tcBorders>
             <w:shd w:fill="FFFFFF" w:val="clear"/>
             <w:tcMar>
-              <w:left w:w="98" w:type="dxa"/>
+              <w:left w:w="93" w:type="dxa"/>
             </w:tcMar>
           </w:tcPr>
           <w:p>
@@ -2127,7 +2127,7 @@
             </w:tcBorders>
             <w:shd w:fill="FFFFFF" w:val="clear"/>
             <w:tcMar>
-              <w:left w:w="98" w:type="dxa"/>
+              <w:left w:w="93" w:type="dxa"/>
             </w:tcMar>
           </w:tcPr>
           <w:p>
@@ -2186,7 +2186,7 @@
             </w:tcBorders>
             <w:shd w:fill="FFFFFF" w:val="clear"/>
             <w:tcMar>
-              <w:left w:w="98" w:type="dxa"/>
+              <w:left w:w="93" w:type="dxa"/>
             </w:tcMar>
           </w:tcPr>
           <w:p>
@@ -2238,7 +2238,7 @@
       <w:tblPr>
         <w:tblW w:w="8454" w:type="dxa"/>
         <w:jc w:val="left"/>
-        <w:tblInd w:w="-10" w:type="dxa"/>
+        <w:tblInd w:w="-15" w:type="dxa"/>
         <w:tblBorders>
           <w:top w:val="single" w:sz="4" w:space="0" w:color="000001"/>
           <w:left w:val="single" w:sz="4" w:space="0" w:color="000001"/>
@@ -2249,7 +2249,7 @@
         </w:tblBorders>
         <w:tblCellMar>
           <w:top w:w="0" w:type="dxa"/>
-          <w:left w:w="98" w:type="dxa"/>
+          <w:left w:w="93" w:type="dxa"/>
           <w:bottom w:w="0" w:type="dxa"/>
           <w:right w:w="108" w:type="dxa"/>
         </w:tblCellMar>
@@ -2275,7 +2275,7 @@
             </w:tcBorders>
             <w:shd w:fill="FFFFFF" w:val="clear"/>
             <w:tcMar>
-              <w:left w:w="98" w:type="dxa"/>
+              <w:left w:w="93" w:type="dxa"/>
             </w:tcMar>
           </w:tcPr>
           <w:p>
@@ -2310,7 +2310,7 @@
             </w:tcBorders>
             <w:shd w:fill="FFFFFF" w:val="clear"/>
             <w:tcMar>
-              <w:left w:w="98" w:type="dxa"/>
+              <w:left w:w="93" w:type="dxa"/>
             </w:tcMar>
           </w:tcPr>
           <w:p>
@@ -2341,7 +2341,7 @@
             </w:tcBorders>
             <w:shd w:fill="FFFFFF" w:val="clear"/>
             <w:tcMar>
-              <w:left w:w="98" w:type="dxa"/>
+              <w:left w:w="93" w:type="dxa"/>
             </w:tcMar>
           </w:tcPr>
           <w:p>
@@ -2372,7 +2372,7 @@
             </w:tcBorders>
             <w:shd w:fill="FFFFFF" w:val="clear"/>
             <w:tcMar>
-              <w:left w:w="98" w:type="dxa"/>
+              <w:left w:w="93" w:type="dxa"/>
             </w:tcMar>
           </w:tcPr>
           <w:p>
@@ -2406,7 +2406,7 @@
             </w:tcBorders>
             <w:shd w:fill="FFFFFF" w:val="clear"/>
             <w:tcMar>
-              <w:left w:w="98" w:type="dxa"/>
+              <w:left w:w="93" w:type="dxa"/>
             </w:tcMar>
           </w:tcPr>
           <w:p>
@@ -2452,7 +2452,7 @@
             </w:tcBorders>
             <w:shd w:fill="FFFFFF" w:val="clear"/>
             <w:tcMar>
-              <w:left w:w="98" w:type="dxa"/>
+              <w:left w:w="93" w:type="dxa"/>
             </w:tcMar>
           </w:tcPr>
           <w:p>
@@ -2483,7 +2483,7 @@
             </w:tcBorders>
             <w:shd w:fill="FFFFFF" w:val="clear"/>
             <w:tcMar>
-              <w:left w:w="98" w:type="dxa"/>
+              <w:left w:w="93" w:type="dxa"/>
             </w:tcMar>
           </w:tcPr>
           <w:p>
@@ -2517,7 +2517,7 @@
             </w:tcBorders>
             <w:shd w:fill="FFFFFF" w:val="clear"/>
             <w:tcMar>
-              <w:left w:w="98" w:type="dxa"/>
+              <w:left w:w="93" w:type="dxa"/>
             </w:tcMar>
           </w:tcPr>
           <w:p>
@@ -2548,7 +2548,7 @@
             </w:tcBorders>
             <w:shd w:fill="FFFFFF" w:val="clear"/>
             <w:tcMar>
-              <w:left w:w="98" w:type="dxa"/>
+              <w:left w:w="93" w:type="dxa"/>
             </w:tcMar>
           </w:tcPr>
           <w:p>
@@ -2614,7 +2614,7 @@
             </w:tcBorders>
             <w:shd w:fill="FFFFFF" w:val="clear"/>
             <w:tcMar>
-              <w:left w:w="98" w:type="dxa"/>
+              <w:left w:w="93" w:type="dxa"/>
             </w:tcMar>
           </w:tcPr>
           <w:p>
@@ -2658,7 +2658,7 @@
             </w:tcBorders>
             <w:shd w:fill="FFFFFF" w:val="clear"/>
             <w:tcMar>
-              <w:left w:w="98" w:type="dxa"/>
+              <w:left w:w="93" w:type="dxa"/>
             </w:tcMar>
           </w:tcPr>
           <w:p>
@@ -2689,7 +2689,7 @@
             </w:tcBorders>
             <w:shd w:fill="FFFFFF" w:val="clear"/>
             <w:tcMar>
-              <w:left w:w="98" w:type="dxa"/>
+              <w:left w:w="93" w:type="dxa"/>
             </w:tcMar>
           </w:tcPr>
           <w:p>
@@ -2720,7 +2720,7 @@
             </w:tcBorders>
             <w:shd w:fill="FFFFFF" w:val="clear"/>
             <w:tcMar>
-              <w:left w:w="98" w:type="dxa"/>
+              <w:left w:w="93" w:type="dxa"/>
             </w:tcMar>
           </w:tcPr>
           <w:p>
@@ -2753,7 +2753,7 @@
             </w:tcBorders>
             <w:shd w:fill="FFFFFF" w:val="clear"/>
             <w:tcMar>
-              <w:left w:w="98" w:type="dxa"/>
+              <w:left w:w="93" w:type="dxa"/>
             </w:tcMar>
           </w:tcPr>
           <w:p>
@@ -2784,7 +2784,7 @@
             </w:tcBorders>
             <w:shd w:fill="FFFFFF" w:val="clear"/>
             <w:tcMar>
-              <w:left w:w="98" w:type="dxa"/>
+              <w:left w:w="93" w:type="dxa"/>
             </w:tcMar>
           </w:tcPr>
           <w:p>
@@ -2856,7 +2856,7 @@
             </w:tcBorders>
             <w:shd w:fill="FFFFFF" w:val="clear"/>
             <w:tcMar>
-              <w:left w:w="98" w:type="dxa"/>
+              <w:left w:w="93" w:type="dxa"/>
             </w:tcMar>
           </w:tcPr>
           <w:p>
@@ -2890,7 +2890,7 @@
             </w:tcBorders>
             <w:shd w:fill="FFFFFF" w:val="clear"/>
             <w:tcMar>
-              <w:left w:w="98" w:type="dxa"/>
+              <w:left w:w="93" w:type="dxa"/>
             </w:tcMar>
           </w:tcPr>
           <w:p>
@@ -2921,7 +2921,7 @@
             </w:tcBorders>
             <w:shd w:fill="FFFFFF" w:val="clear"/>
             <w:tcMar>
-              <w:left w:w="98" w:type="dxa"/>
+              <w:left w:w="93" w:type="dxa"/>
             </w:tcMar>
           </w:tcPr>
           <w:p>
@@ -2952,7 +2952,7 @@
             </w:tcBorders>
             <w:shd w:fill="FFFFFF" w:val="clear"/>
             <w:tcMar>
-              <w:left w:w="98" w:type="dxa"/>
+              <w:left w:w="93" w:type="dxa"/>
             </w:tcMar>
           </w:tcPr>
           <w:p>
@@ -2985,7 +2985,7 @@
             </w:tcBorders>
             <w:shd w:fill="FFFFFF" w:val="clear"/>
             <w:tcMar>
-              <w:left w:w="98" w:type="dxa"/>
+              <w:left w:w="93" w:type="dxa"/>
             </w:tcMar>
           </w:tcPr>
           <w:p>
@@ -3016,7 +3016,7 @@
             </w:tcBorders>
             <w:shd w:fill="FFFFFF" w:val="clear"/>
             <w:tcMar>
-              <w:left w:w="98" w:type="dxa"/>
+              <w:left w:w="93" w:type="dxa"/>
             </w:tcMar>
           </w:tcPr>
           <w:p>
@@ -3073,7 +3073,7 @@
             </w:tcBorders>
             <w:shd w:fill="FFFFFF" w:val="clear"/>
             <w:tcMar>
-              <w:left w:w="98" w:type="dxa"/>
+              <w:left w:w="93" w:type="dxa"/>
             </w:tcMar>
           </w:tcPr>
           <w:p>
@@ -3139,7 +3139,7 @@
       <w:tblPr>
         <w:tblW w:w="8454" w:type="dxa"/>
         <w:jc w:val="left"/>
-        <w:tblInd w:w="-10" w:type="dxa"/>
+        <w:tblInd w:w="-15" w:type="dxa"/>
         <w:tblBorders>
           <w:top w:val="single" w:sz="4" w:space="0" w:color="000001"/>
           <w:left w:val="single" w:sz="4" w:space="0" w:color="000001"/>
@@ -3150,7 +3150,7 @@
         </w:tblBorders>
         <w:tblCellMar>
           <w:top w:w="0" w:type="dxa"/>
-          <w:left w:w="98" w:type="dxa"/>
+          <w:left w:w="93" w:type="dxa"/>
           <w:bottom w:w="0" w:type="dxa"/>
           <w:right w:w="108" w:type="dxa"/>
         </w:tblCellMar>
@@ -3176,7 +3176,7 @@
             </w:tcBorders>
             <w:shd w:fill="FFFFFF" w:val="clear"/>
             <w:tcMar>
-              <w:left w:w="98" w:type="dxa"/>
+              <w:left w:w="93" w:type="dxa"/>
             </w:tcMar>
           </w:tcPr>
           <w:p>
@@ -3211,7 +3211,7 @@
             </w:tcBorders>
             <w:shd w:fill="FFFFFF" w:val="clear"/>
             <w:tcMar>
-              <w:left w:w="98" w:type="dxa"/>
+              <w:left w:w="93" w:type="dxa"/>
             </w:tcMar>
           </w:tcPr>
           <w:p>
@@ -3242,7 +3242,7 @@
             </w:tcBorders>
             <w:shd w:fill="FFFFFF" w:val="clear"/>
             <w:tcMar>
-              <w:left w:w="98" w:type="dxa"/>
+              <w:left w:w="93" w:type="dxa"/>
             </w:tcMar>
           </w:tcPr>
           <w:p>
@@ -3273,7 +3273,7 @@
             </w:tcBorders>
             <w:shd w:fill="FFFFFF" w:val="clear"/>
             <w:tcMar>
-              <w:left w:w="98" w:type="dxa"/>
+              <w:left w:w="93" w:type="dxa"/>
             </w:tcMar>
           </w:tcPr>
           <w:p>
@@ -3307,7 +3307,7 @@
             </w:tcBorders>
             <w:shd w:fill="FFFFFF" w:val="clear"/>
             <w:tcMar>
-              <w:left w:w="98" w:type="dxa"/>
+              <w:left w:w="93" w:type="dxa"/>
             </w:tcMar>
           </w:tcPr>
           <w:p>
@@ -3315,7 +3315,9 @@
               <w:pStyle w:val="Normal"/>
               <w:spacing w:lineRule="auto" w:line="360"/>
               <w:jc w:val="both"/>
-              <w:rPr/>
+              <w:rPr>
+                <w:rFonts w:ascii="Times New Roman" w:hAnsi="Times New Roman" w:eastAsia="Times New Roman" w:cs="Times New Roman"/>
+              </w:rPr>
             </w:pPr>
             <w:r>
               <w:rPr>
@@ -3351,7 +3353,7 @@
             </w:tcBorders>
             <w:shd w:fill="FFFFFF" w:val="clear"/>
             <w:tcMar>
-              <w:left w:w="98" w:type="dxa"/>
+              <w:left w:w="93" w:type="dxa"/>
             </w:tcMar>
           </w:tcPr>
           <w:p>
@@ -3382,7 +3384,7 @@
             </w:tcBorders>
             <w:shd w:fill="FFFFFF" w:val="clear"/>
             <w:tcMar>
-              <w:left w:w="98" w:type="dxa"/>
+              <w:left w:w="93" w:type="dxa"/>
             </w:tcMar>
           </w:tcPr>
           <w:p>
@@ -3416,7 +3418,7 @@
             </w:tcBorders>
             <w:shd w:fill="FFFFFF" w:val="clear"/>
             <w:tcMar>
-              <w:left w:w="98" w:type="dxa"/>
+              <w:left w:w="93" w:type="dxa"/>
             </w:tcMar>
           </w:tcPr>
           <w:p>
@@ -3447,7 +3449,7 @@
             </w:tcBorders>
             <w:shd w:fill="FFFFFF" w:val="clear"/>
             <w:tcMar>
-              <w:left w:w="98" w:type="dxa"/>
+              <w:left w:w="93" w:type="dxa"/>
             </w:tcMar>
           </w:tcPr>
           <w:p>
@@ -3490,7 +3492,7 @@
             </w:tcBorders>
             <w:shd w:fill="FFFFFF" w:val="clear"/>
             <w:tcMar>
-              <w:left w:w="98" w:type="dxa"/>
+              <w:left w:w="93" w:type="dxa"/>
             </w:tcMar>
           </w:tcPr>
           <w:p>
@@ -3534,7 +3536,7 @@
             </w:tcBorders>
             <w:shd w:fill="FFFFFF" w:val="clear"/>
             <w:tcMar>
-              <w:left w:w="98" w:type="dxa"/>
+              <w:left w:w="93" w:type="dxa"/>
             </w:tcMar>
           </w:tcPr>
           <w:p>
@@ -3565,7 +3567,7 @@
             </w:tcBorders>
             <w:shd w:fill="FFFFFF" w:val="clear"/>
             <w:tcMar>
-              <w:left w:w="98" w:type="dxa"/>
+              <w:left w:w="93" w:type="dxa"/>
             </w:tcMar>
           </w:tcPr>
           <w:p>
@@ -3596,7 +3598,7 @@
             </w:tcBorders>
             <w:shd w:fill="FFFFFF" w:val="clear"/>
             <w:tcMar>
-              <w:left w:w="98" w:type="dxa"/>
+              <w:left w:w="93" w:type="dxa"/>
             </w:tcMar>
           </w:tcPr>
           <w:p>
@@ -3629,7 +3631,7 @@
             </w:tcBorders>
             <w:shd w:fill="FFFFFF" w:val="clear"/>
             <w:tcMar>
-              <w:left w:w="98" w:type="dxa"/>
+              <w:left w:w="93" w:type="dxa"/>
             </w:tcMar>
           </w:tcPr>
           <w:p>
@@ -3660,7 +3662,7 @@
             </w:tcBorders>
             <w:shd w:fill="FFFFFF" w:val="clear"/>
             <w:tcMar>
-              <w:left w:w="98" w:type="dxa"/>
+              <w:left w:w="93" w:type="dxa"/>
             </w:tcMar>
           </w:tcPr>
           <w:p>
@@ -3710,7 +3712,7 @@
             </w:tcBorders>
             <w:shd w:fill="FFFFFF" w:val="clear"/>
             <w:tcMar>
-              <w:left w:w="98" w:type="dxa"/>
+              <w:left w:w="93" w:type="dxa"/>
             </w:tcMar>
           </w:tcPr>
           <w:p>
@@ -3744,7 +3746,7 @@
             </w:tcBorders>
             <w:shd w:fill="FFFFFF" w:val="clear"/>
             <w:tcMar>
-              <w:left w:w="98" w:type="dxa"/>
+              <w:left w:w="93" w:type="dxa"/>
             </w:tcMar>
           </w:tcPr>
           <w:p>
@@ -3775,7 +3777,7 @@
             </w:tcBorders>
             <w:shd w:fill="FFFFFF" w:val="clear"/>
             <w:tcMar>
-              <w:left w:w="98" w:type="dxa"/>
+              <w:left w:w="93" w:type="dxa"/>
             </w:tcMar>
           </w:tcPr>
           <w:p>
@@ -3806,7 +3808,7 @@
             </w:tcBorders>
             <w:shd w:fill="FFFFFF" w:val="clear"/>
             <w:tcMar>
-              <w:left w:w="98" w:type="dxa"/>
+              <w:left w:w="93" w:type="dxa"/>
             </w:tcMar>
           </w:tcPr>
           <w:p>
@@ -3839,7 +3841,7 @@
             </w:tcBorders>
             <w:shd w:fill="FFFFFF" w:val="clear"/>
             <w:tcMar>
-              <w:left w:w="98" w:type="dxa"/>
+              <w:left w:w="93" w:type="dxa"/>
             </w:tcMar>
           </w:tcPr>
           <w:p>
@@ -3870,7 +3872,7 @@
             </w:tcBorders>
             <w:shd w:fill="FFFFFF" w:val="clear"/>
             <w:tcMar>
-              <w:left w:w="98" w:type="dxa"/>
+              <w:left w:w="93" w:type="dxa"/>
             </w:tcMar>
           </w:tcPr>
           <w:p>
@@ -3927,7 +3929,7 @@
             </w:tcBorders>
             <w:shd w:fill="FFFFFF" w:val="clear"/>
             <w:tcMar>
-              <w:left w:w="98" w:type="dxa"/>
+              <w:left w:w="93" w:type="dxa"/>
             </w:tcMar>
           </w:tcPr>
           <w:p>
@@ -3979,7 +3981,7 @@
       <w:tblPr>
         <w:tblW w:w="8454" w:type="dxa"/>
         <w:jc w:val="left"/>
-        <w:tblInd w:w="-10" w:type="dxa"/>
+        <w:tblInd w:w="-15" w:type="dxa"/>
         <w:tblBorders>
           <w:top w:val="single" w:sz="4" w:space="0" w:color="000001"/>
           <w:left w:val="single" w:sz="4" w:space="0" w:color="000001"/>
@@ -3990,7 +3992,7 @@
         </w:tblBorders>
         <w:tblCellMar>
           <w:top w:w="0" w:type="dxa"/>
-          <w:left w:w="98" w:type="dxa"/>
+          <w:left w:w="93" w:type="dxa"/>
           <w:bottom w:w="0" w:type="dxa"/>
           <w:right w:w="108" w:type="dxa"/>
         </w:tblCellMar>
@@ -4016,7 +4018,7 @@
             </w:tcBorders>
             <w:shd w:fill="FFFFFF" w:val="clear"/>
             <w:tcMar>
-              <w:left w:w="98" w:type="dxa"/>
+              <w:left w:w="93" w:type="dxa"/>
             </w:tcMar>
           </w:tcPr>
           <w:p>
@@ -4051,7 +4053,7 @@
             </w:tcBorders>
             <w:shd w:fill="FFFFFF" w:val="clear"/>
             <w:tcMar>
-              <w:left w:w="98" w:type="dxa"/>
+              <w:left w:w="93" w:type="dxa"/>
             </w:tcMar>
           </w:tcPr>
           <w:p>
@@ -4082,7 +4084,7 @@
             </w:tcBorders>
             <w:shd w:fill="FFFFFF" w:val="clear"/>
             <w:tcMar>
-              <w:left w:w="98" w:type="dxa"/>
+              <w:left w:w="93" w:type="dxa"/>
             </w:tcMar>
           </w:tcPr>
           <w:p>
@@ -4113,7 +4115,7 @@
             </w:tcBorders>
             <w:shd w:fill="FFFFFF" w:val="clear"/>
             <w:tcMar>
-              <w:left w:w="98" w:type="dxa"/>
+              <w:left w:w="93" w:type="dxa"/>
             </w:tcMar>
           </w:tcPr>
           <w:p>
@@ -4147,7 +4149,7 @@
             </w:tcBorders>
             <w:shd w:fill="FFFFFF" w:val="clear"/>
             <w:tcMar>
-              <w:left w:w="98" w:type="dxa"/>
+              <w:left w:w="93" w:type="dxa"/>
             </w:tcMar>
           </w:tcPr>
           <w:p>
@@ -4193,7 +4195,7 @@
             </w:tcBorders>
             <w:shd w:fill="FFFFFF" w:val="clear"/>
             <w:tcMar>
-              <w:left w:w="98" w:type="dxa"/>
+              <w:left w:w="93" w:type="dxa"/>
             </w:tcMar>
           </w:tcPr>
           <w:p>
@@ -4224,7 +4226,7 @@
             </w:tcBorders>
             <w:shd w:fill="FFFFFF" w:val="clear"/>
             <w:tcMar>
-              <w:left w:w="98" w:type="dxa"/>
+              <w:left w:w="93" w:type="dxa"/>
             </w:tcMar>
           </w:tcPr>
           <w:p>
@@ -4258,7 +4260,7 @@
             </w:tcBorders>
             <w:shd w:fill="FFFFFF" w:val="clear"/>
             <w:tcMar>
-              <w:left w:w="98" w:type="dxa"/>
+              <w:left w:w="93" w:type="dxa"/>
             </w:tcMar>
           </w:tcPr>
           <w:p>
@@ -4289,7 +4291,7 @@
             </w:tcBorders>
             <w:shd w:fill="FFFFFF" w:val="clear"/>
             <w:tcMar>
-              <w:left w:w="98" w:type="dxa"/>
+              <w:left w:w="93" w:type="dxa"/>
             </w:tcMar>
           </w:tcPr>
           <w:p>
@@ -4332,7 +4334,7 @@
             </w:tcBorders>
             <w:shd w:fill="FFFFFF" w:val="clear"/>
             <w:tcMar>
-              <w:left w:w="98" w:type="dxa"/>
+              <w:left w:w="93" w:type="dxa"/>
             </w:tcMar>
           </w:tcPr>
           <w:p>
@@ -4366,7 +4368,7 @@
             </w:tcBorders>
             <w:shd w:fill="FFFFFF" w:val="clear"/>
             <w:tcMar>
-              <w:left w:w="98" w:type="dxa"/>
+              <w:left w:w="93" w:type="dxa"/>
             </w:tcMar>
           </w:tcPr>
           <w:p>
@@ -4397,7 +4399,7 @@
             </w:tcBorders>
             <w:shd w:fill="FFFFFF" w:val="clear"/>
             <w:tcMar>
-              <w:left w:w="98" w:type="dxa"/>
+              <w:left w:w="93" w:type="dxa"/>
             </w:tcMar>
           </w:tcPr>
           <w:p>
@@ -4428,7 +4430,7 @@
             </w:tcBorders>
             <w:shd w:fill="FFFFFF" w:val="clear"/>
             <w:tcMar>
-              <w:left w:w="98" w:type="dxa"/>
+              <w:left w:w="93" w:type="dxa"/>
             </w:tcMar>
           </w:tcPr>
           <w:p>
@@ -4461,7 +4463,7 @@
             </w:tcBorders>
             <w:shd w:fill="FFFFFF" w:val="clear"/>
             <w:tcMar>
-              <w:left w:w="98" w:type="dxa"/>
+              <w:left w:w="93" w:type="dxa"/>
             </w:tcMar>
           </w:tcPr>
           <w:p>
@@ -4492,7 +4494,7 @@
             </w:tcBorders>
             <w:shd w:fill="FFFFFF" w:val="clear"/>
             <w:tcMar>
-              <w:left w:w="98" w:type="dxa"/>
+              <w:left w:w="93" w:type="dxa"/>
             </w:tcMar>
           </w:tcPr>
           <w:p>
@@ -4557,7 +4559,7 @@
             </w:tcBorders>
             <w:shd w:fill="FFFFFF" w:val="clear"/>
             <w:tcMar>
-              <w:left w:w="98" w:type="dxa"/>
+              <w:left w:w="93" w:type="dxa"/>
             </w:tcMar>
           </w:tcPr>
           <w:p>
@@ -4591,7 +4593,7 @@
             </w:tcBorders>
             <w:shd w:fill="FFFFFF" w:val="clear"/>
             <w:tcMar>
-              <w:left w:w="98" w:type="dxa"/>
+              <w:left w:w="93" w:type="dxa"/>
             </w:tcMar>
           </w:tcPr>
           <w:p>
@@ -4622,7 +4624,7 @@
             </w:tcBorders>
             <w:shd w:fill="FFFFFF" w:val="clear"/>
             <w:tcMar>
-              <w:left w:w="98" w:type="dxa"/>
+              <w:left w:w="93" w:type="dxa"/>
             </w:tcMar>
           </w:tcPr>
           <w:p>
@@ -4653,7 +4655,7 @@
             </w:tcBorders>
             <w:shd w:fill="FFFFFF" w:val="clear"/>
             <w:tcMar>
-              <w:left w:w="98" w:type="dxa"/>
+              <w:left w:w="93" w:type="dxa"/>
             </w:tcMar>
           </w:tcPr>
           <w:p>
@@ -4686,7 +4688,7 @@
             </w:tcBorders>
             <w:shd w:fill="FFFFFF" w:val="clear"/>
             <w:tcMar>
-              <w:left w:w="98" w:type="dxa"/>
+              <w:left w:w="93" w:type="dxa"/>
             </w:tcMar>
           </w:tcPr>
           <w:p>
@@ -4717,7 +4719,7 @@
             </w:tcBorders>
             <w:shd w:fill="FFFFFF" w:val="clear"/>
             <w:tcMar>
-              <w:left w:w="98" w:type="dxa"/>
+              <w:left w:w="93" w:type="dxa"/>
             </w:tcMar>
           </w:tcPr>
           <w:p>
@@ -4754,7 +4756,7 @@
             </w:tcBorders>
             <w:shd w:fill="FFFFFF" w:val="clear"/>
             <w:tcMar>
-              <w:left w:w="98" w:type="dxa"/>
+              <w:left w:w="93" w:type="dxa"/>
             </w:tcMar>
           </w:tcPr>
           <w:p>
@@ -4806,7 +4808,7 @@
       <w:tblPr>
         <w:tblW w:w="8454" w:type="dxa"/>
         <w:jc w:val="left"/>
-        <w:tblInd w:w="-10" w:type="dxa"/>
+        <w:tblInd w:w="-15" w:type="dxa"/>
         <w:tblBorders>
           <w:top w:val="single" w:sz="4" w:space="0" w:color="000001"/>
           <w:left w:val="single" w:sz="4" w:space="0" w:color="000001"/>
@@ -4817,7 +4819,7 @@
         </w:tblBorders>
         <w:tblCellMar>
           <w:top w:w="0" w:type="dxa"/>
-          <w:left w:w="98" w:type="dxa"/>
+          <w:left w:w="93" w:type="dxa"/>
           <w:bottom w:w="0" w:type="dxa"/>
           <w:right w:w="108" w:type="dxa"/>
         </w:tblCellMar>
@@ -4843,7 +4845,7 @@
             </w:tcBorders>
             <w:shd w:fill="FFFFFF" w:val="clear"/>
             <w:tcMar>
-              <w:left w:w="98" w:type="dxa"/>
+              <w:left w:w="93" w:type="dxa"/>
             </w:tcMar>
           </w:tcPr>
           <w:p>
@@ -4878,7 +4880,7 @@
             </w:tcBorders>
             <w:shd w:fill="FFFFFF" w:val="clear"/>
             <w:tcMar>
-              <w:left w:w="98" w:type="dxa"/>
+              <w:left w:w="93" w:type="dxa"/>
             </w:tcMar>
           </w:tcPr>
           <w:p>
@@ -4909,7 +4911,7 @@
             </w:tcBorders>
             <w:shd w:fill="FFFFFF" w:val="clear"/>
             <w:tcMar>
-              <w:left w:w="98" w:type="dxa"/>
+              <w:left w:w="93" w:type="dxa"/>
             </w:tcMar>
           </w:tcPr>
           <w:p>
@@ -4940,7 +4942,7 @@
             </w:tcBorders>
             <w:shd w:fill="FFFFFF" w:val="clear"/>
             <w:tcMar>
-              <w:left w:w="98" w:type="dxa"/>
+              <w:left w:w="93" w:type="dxa"/>
             </w:tcMar>
           </w:tcPr>
           <w:p>
@@ -4974,7 +4976,7 @@
             </w:tcBorders>
             <w:shd w:fill="FFFFFF" w:val="clear"/>
             <w:tcMar>
-              <w:left w:w="98" w:type="dxa"/>
+              <w:left w:w="93" w:type="dxa"/>
             </w:tcMar>
           </w:tcPr>
           <w:p>
@@ -5020,7 +5022,7 @@
             </w:tcBorders>
             <w:shd w:fill="FFFFFF" w:val="clear"/>
             <w:tcMar>
-              <w:left w:w="98" w:type="dxa"/>
+              <w:left w:w="93" w:type="dxa"/>
             </w:tcMar>
           </w:tcPr>
           <w:p>
@@ -5051,7 +5053,7 @@
             </w:tcBorders>
             <w:shd w:fill="FFFFFF" w:val="clear"/>
             <w:tcMar>
-              <w:left w:w="98" w:type="dxa"/>
+              <w:left w:w="93" w:type="dxa"/>
             </w:tcMar>
           </w:tcPr>
           <w:p>
@@ -5085,7 +5087,7 @@
             </w:tcBorders>
             <w:shd w:fill="FFFFFF" w:val="clear"/>
             <w:tcMar>
-              <w:left w:w="98" w:type="dxa"/>
+              <w:left w:w="93" w:type="dxa"/>
             </w:tcMar>
           </w:tcPr>
           <w:p>
@@ -5116,7 +5118,7 @@
             </w:tcBorders>
             <w:shd w:fill="FFFFFF" w:val="clear"/>
             <w:tcMar>
-              <w:left w:w="98" w:type="dxa"/>
+              <w:left w:w="93" w:type="dxa"/>
             </w:tcMar>
           </w:tcPr>
           <w:p>
@@ -5130,14 +5132,18 @@
               <w:contextualSpacing/>
               <w:rPr>
                 <w:rFonts w:ascii="Times New Roman" w:hAnsi="Times New Roman" w:eastAsia="Times New Roman" w:cs="Times New Roman"/>
-              </w:rPr>
-            </w:pPr>
-            <w:r>
-              <w:rPr>
-                <w:rFonts w:eastAsia="Times New Roman" w:cs="Times New Roman" w:ascii="Times New Roman" w:hAnsi="Times New Roman"/>
-              </w:rPr>
-              <w:t>Develop a security plan</w:t>
-            </w:r>
+                <w:lang w:val="en-US"/>
+              </w:rPr>
+            </w:pPr>
+            <w:del w:id="18" w:author="Unknown Author" w:date="2018-08-31T06:37:00Z">
+              <w:r>
+                <w:rPr>
+                  <w:rFonts w:eastAsia="Times New Roman" w:cs="Times New Roman" w:ascii="Times New Roman" w:hAnsi="Times New Roman"/>
+                  <w:lang w:val="en-US"/>
+                </w:rPr>
+                <w:delText>Develop a security plan</w:delText>
+              </w:r>
+            </w:del>
           </w:p>
           <w:p>
             <w:pPr>
@@ -5153,12 +5159,150 @@
                 <w:lang w:val="en-US"/>
               </w:rPr>
             </w:pPr>
+            <w:del w:id="19" w:author="Unknown Author" w:date="2018-08-31T06:37:00Z">
+              <w:r>
+                <w:rPr>
+                  <w:rFonts w:eastAsia="Times New Roman" w:cs="Times New Roman" w:ascii="Times New Roman" w:hAnsi="Times New Roman"/>
+                  <w:lang w:val="en-US"/>
+                </w:rPr>
+                <w:delText>Security tools (fail2ban, pfsense, etc…)</w:delText>
+              </w:r>
+            </w:del>
+            <w:ins w:id="20" w:author="Unknown Author" w:date="2018-08-31T06:37:00Z">
+              <w:r>
+                <w:rPr>
+                  <w:rFonts w:eastAsia="Times New Roman" w:cs="Times New Roman" w:ascii="Times New Roman" w:hAnsi="Times New Roman"/>
+                  <w:lang w:val="en-US"/>
+                </w:rPr>
+                <w:t>Setting postgres data directory and encrypti</w:t>
+              </w:r>
+            </w:ins>
+            <w:ins w:id="21" w:author="Unknown Author" w:date="2018-08-31T06:38:00Z">
+              <w:r>
+                <w:rPr>
+                  <w:rFonts w:eastAsia="Times New Roman" w:cs="Times New Roman" w:ascii="Times New Roman" w:hAnsi="Times New Roman"/>
+                  <w:lang w:val="en-US"/>
+                </w:rPr>
+                <w:t>on at rest</w:t>
+              </w:r>
+            </w:ins>
+          </w:p>
+          <w:p>
+            <w:pPr>
+              <w:pStyle w:val="Normal"/>
+              <w:numPr>
+                <w:ilvl w:val="0"/>
+                <w:numId w:val="6"/>
+              </w:numPr>
+              <w:spacing w:before="0" w:after="0"/>
+              <w:contextualSpacing/>
+              <w:rPr>
+                <w:rFonts w:ascii="Times New Roman" w:hAnsi="Times New Roman" w:eastAsia="Times New Roman" w:cs="Times New Roman"/>
+                <w:lang w:val="en-US"/>
+              </w:rPr>
+            </w:pPr>
+            <w:ins w:id="22" w:author="Unknown Author" w:date="2018-08-31T06:38:00Z">
+              <w:r>
+                <w:rPr>
+                  <w:rFonts w:eastAsia="Times New Roman" w:cs="Times New Roman" w:ascii="Times New Roman" w:hAnsi="Times New Roman"/>
+                  <w:lang w:val="en-US"/>
+                </w:rPr>
+                <w:t>Automated backup script</w:t>
+              </w:r>
+            </w:ins>
+          </w:p>
+        </w:tc>
+        <w:tc>
+          <w:tcPr>
+            <w:tcW w:w="2341" w:type="dxa"/>
+            <w:tcBorders>
+              <w:top w:val="single" w:sz="4" w:space="0" w:color="000001"/>
+              <w:left w:val="single" w:sz="4" w:space="0" w:color="000001"/>
+              <w:bottom w:val="single" w:sz="4" w:space="0" w:color="000001"/>
+              <w:right w:val="single" w:sz="4" w:space="0" w:color="000001"/>
+              <w:insideH w:val="single" w:sz="4" w:space="0" w:color="000001"/>
+              <w:insideV w:val="single" w:sz="4" w:space="0" w:color="000001"/>
+            </w:tcBorders>
+            <w:shd w:fill="FFFFFF" w:val="clear"/>
+            <w:tcMar>
+              <w:left w:w="93" w:type="dxa"/>
+            </w:tcMar>
+          </w:tcPr>
+          <w:p>
+            <w:pPr>
+              <w:pStyle w:val="Normal"/>
+              <w:rPr/>
+            </w:pPr>
             <w:r>
               <w:rPr>
                 <w:rFonts w:eastAsia="Times New Roman" w:cs="Times New Roman" w:ascii="Times New Roman" w:hAnsi="Times New Roman"/>
-                <w:lang w:val="en-US"/>
-              </w:rPr>
-              <w:t>Security tools (fail2ban, pfsense, etc…)</w:t>
+              </w:rPr>
+              <w:t>UiO</w:t>
+            </w:r>
+          </w:p>
+        </w:tc>
+      </w:tr>
+      <w:tr>
+        <w:trPr/>
+        <w:tc>
+          <w:tcPr>
+            <w:tcW w:w="1438" w:type="dxa"/>
+            <w:tcBorders>
+              <w:top w:val="single" w:sz="4" w:space="0" w:color="000001"/>
+              <w:left w:val="single" w:sz="4" w:space="0" w:color="000001"/>
+              <w:bottom w:val="single" w:sz="4" w:space="0" w:color="000001"/>
+              <w:right w:val="single" w:sz="4" w:space="0" w:color="000001"/>
+              <w:insideH w:val="single" w:sz="4" w:space="0" w:color="000001"/>
+              <w:insideV w:val="single" w:sz="4" w:space="0" w:color="000001"/>
+            </w:tcBorders>
+            <w:shd w:fill="FFFFFF" w:val="clear"/>
+            <w:tcMar>
+              <w:left w:w="93" w:type="dxa"/>
+            </w:tcMar>
+          </w:tcPr>
+          <w:p>
+            <w:pPr>
+              <w:pStyle w:val="Normal"/>
+              <w:rPr>
+                <w:rFonts w:ascii="Times New Roman" w:hAnsi="Times New Roman" w:eastAsia="Times New Roman" w:cs="Times New Roman"/>
+              </w:rPr>
+            </w:pPr>
+            <w:r>
+              <w:rPr>
+                <w:rFonts w:eastAsia="Times New Roman" w:cs="Times New Roman" w:ascii="Times New Roman" w:hAnsi="Times New Roman"/>
+              </w:rPr>
+              <w:t>10:30 – 11:00</w:t>
+            </w:r>
+          </w:p>
+        </w:tc>
+        <w:tc>
+          <w:tcPr>
+            <w:tcW w:w="4675" w:type="dxa"/>
+            <w:tcBorders>
+              <w:top w:val="single" w:sz="4" w:space="0" w:color="000001"/>
+              <w:left w:val="single" w:sz="4" w:space="0" w:color="000001"/>
+              <w:bottom w:val="single" w:sz="4" w:space="0" w:color="000001"/>
+              <w:right w:val="single" w:sz="4" w:space="0" w:color="000001"/>
+              <w:insideH w:val="single" w:sz="4" w:space="0" w:color="000001"/>
+              <w:insideV w:val="single" w:sz="4" w:space="0" w:color="000001"/>
+            </w:tcBorders>
+            <w:shd w:fill="FFFFFF" w:val="clear"/>
+            <w:tcMar>
+              <w:left w:w="93" w:type="dxa"/>
+            </w:tcMar>
+          </w:tcPr>
+          <w:p>
+            <w:pPr>
+              <w:pStyle w:val="Normal"/>
+              <w:rPr>
+                <w:rFonts w:ascii="Calibri" w:hAnsi="Calibri" w:eastAsia="Calibri" w:cs="Calibri"/>
+              </w:rPr>
+            </w:pPr>
+            <w:r>
+              <w:rPr>
+                <w:rFonts w:eastAsia="Calibri" w:cs="Calibri" w:ascii="Calibri" w:hAnsi="Calibri"/>
+              </w:rPr>
+              <w:t>Coffee break</w:t>
             </w:r>
           </w:p>
         </w:tc>
@@ -5175,183 +5319,96 @@
             </w:tcBorders>
             <w:shd w:fill="FFFFFF" w:val="clear"/>
             <w:tcMar>
-              <w:left w:w="98" w:type="dxa"/>
-            </w:tcMar>
-          </w:tcPr>
-          <w:p>
-            <w:pPr>
-              <w:pStyle w:val="Normal"/>
-              <w:rPr/>
+              <w:left w:w="93" w:type="dxa"/>
+            </w:tcMar>
+          </w:tcPr>
+          <w:p>
+            <w:pPr>
+              <w:pStyle w:val="Normal"/>
+              <w:rPr>
+                <w:rFonts w:ascii="Times New Roman" w:hAnsi="Times New Roman" w:eastAsia="Times New Roman" w:cs="Times New Roman"/>
+              </w:rPr>
             </w:pPr>
             <w:r>
               <w:rPr>
                 <w:rFonts w:eastAsia="Times New Roman" w:cs="Times New Roman" w:ascii="Times New Roman" w:hAnsi="Times New Roman"/>
               </w:rPr>
-              <w:t>UiO</w:t>
-            </w:r>
-            <w:ins w:id="18" w:author="Unknown Author" w:date="2018-08-30T06:54:00Z">
+            </w:r>
+          </w:p>
+        </w:tc>
+      </w:tr>
+      <w:tr>
+        <w:trPr/>
+        <w:tc>
+          <w:tcPr>
+            <w:tcW w:w="1438" w:type="dxa"/>
+            <w:tcBorders>
+              <w:top w:val="single" w:sz="4" w:space="0" w:color="000001"/>
+              <w:left w:val="single" w:sz="4" w:space="0" w:color="000001"/>
+              <w:bottom w:val="single" w:sz="4" w:space="0" w:color="000001"/>
+              <w:right w:val="single" w:sz="4" w:space="0" w:color="000001"/>
+              <w:insideH w:val="single" w:sz="4" w:space="0" w:color="000001"/>
+              <w:insideV w:val="single" w:sz="4" w:space="0" w:color="000001"/>
+            </w:tcBorders>
+            <w:shd w:fill="FFFFFF" w:val="clear"/>
+            <w:tcMar>
+              <w:left w:w="93" w:type="dxa"/>
+            </w:tcMar>
+          </w:tcPr>
+          <w:p>
+            <w:pPr>
+              <w:pStyle w:val="Normal"/>
+              <w:rPr>
+                <w:rFonts w:ascii="Times New Roman" w:hAnsi="Times New Roman" w:eastAsia="Times New Roman" w:cs="Times New Roman"/>
+              </w:rPr>
+            </w:pPr>
+            <w:r>
+              <w:rPr>
+                <w:rFonts w:eastAsia="Times New Roman" w:cs="Times New Roman" w:ascii="Times New Roman" w:hAnsi="Times New Roman"/>
+              </w:rPr>
+              <w:t>11:00 – 13:00</w:t>
+            </w:r>
+          </w:p>
+        </w:tc>
+        <w:tc>
+          <w:tcPr>
+            <w:tcW w:w="4675" w:type="dxa"/>
+            <w:tcBorders>
+              <w:top w:val="single" w:sz="4" w:space="0" w:color="000001"/>
+              <w:left w:val="single" w:sz="4" w:space="0" w:color="000001"/>
+              <w:bottom w:val="single" w:sz="4" w:space="0" w:color="000001"/>
+              <w:right w:val="single" w:sz="4" w:space="0" w:color="000001"/>
+              <w:insideH w:val="single" w:sz="4" w:space="0" w:color="000001"/>
+              <w:insideV w:val="single" w:sz="4" w:space="0" w:color="000001"/>
+            </w:tcBorders>
+            <w:shd w:fill="FFFFFF" w:val="clear"/>
+            <w:tcMar>
+              <w:left w:w="93" w:type="dxa"/>
+            </w:tcMar>
+          </w:tcPr>
+          <w:p>
+            <w:pPr>
+              <w:pStyle w:val="Normal"/>
+              <w:numPr>
+                <w:ilvl w:val="0"/>
+                <w:numId w:val="0"/>
+              </w:numPr>
+              <w:spacing w:before="0" w:after="0"/>
+              <w:ind w:left="720" w:hanging="0"/>
+              <w:contextualSpacing/>
+              <w:rPr>
+                <w:rFonts w:ascii="Times New Roman" w:hAnsi="Times New Roman" w:eastAsia="Times New Roman" w:cs="Times New Roman"/>
+              </w:rPr>
+            </w:pPr>
+            <w:del w:id="23" w:author="Unknown Author" w:date="2018-08-31T06:38:00Z">
               <w:r>
                 <w:rPr>
                   <w:rFonts w:eastAsia="Times New Roman" w:cs="Times New Roman" w:ascii="Times New Roman" w:hAnsi="Times New Roman"/>
                 </w:rPr>
-                <w:t>/</w:t>
+                <w:delText>Country installation examples</w:delText>
               </w:r>
-            </w:ins>
-            <w:ins w:id="19" w:author="Unknown Author" w:date="2018-08-30T06:54:00Z">
-              <w:r>
-                <w:rPr>
-                  <w:rFonts w:eastAsia="Times New Roman" w:cs="Times New Roman" w:ascii="Times New Roman" w:hAnsi="Times New Roman"/>
-                </w:rPr>
-                <w:t>WAHIT</w:t>
-              </w:r>
-            </w:ins>
-          </w:p>
-        </w:tc>
-      </w:tr>
-      <w:tr>
-        <w:trPr/>
-        <w:tc>
-          <w:tcPr>
-            <w:tcW w:w="1438" w:type="dxa"/>
-            <w:tcBorders>
-              <w:top w:val="single" w:sz="4" w:space="0" w:color="000001"/>
-              <w:left w:val="single" w:sz="4" w:space="0" w:color="000001"/>
-              <w:bottom w:val="single" w:sz="4" w:space="0" w:color="000001"/>
-              <w:right w:val="single" w:sz="4" w:space="0" w:color="000001"/>
-              <w:insideH w:val="single" w:sz="4" w:space="0" w:color="000001"/>
-              <w:insideV w:val="single" w:sz="4" w:space="0" w:color="000001"/>
-            </w:tcBorders>
-            <w:shd w:fill="FFFFFF" w:val="clear"/>
-            <w:tcMar>
-              <w:left w:w="98" w:type="dxa"/>
-            </w:tcMar>
-          </w:tcPr>
-          <w:p>
-            <w:pPr>
-              <w:pStyle w:val="Normal"/>
-              <w:rPr>
-                <w:rFonts w:ascii="Times New Roman" w:hAnsi="Times New Roman" w:eastAsia="Times New Roman" w:cs="Times New Roman"/>
-              </w:rPr>
-            </w:pPr>
-            <w:r>
-              <w:rPr>
-                <w:rFonts w:eastAsia="Times New Roman" w:cs="Times New Roman" w:ascii="Times New Roman" w:hAnsi="Times New Roman"/>
-              </w:rPr>
-              <w:t>10:30 – 11:00</w:t>
-            </w:r>
-          </w:p>
-        </w:tc>
-        <w:tc>
-          <w:tcPr>
-            <w:tcW w:w="4675" w:type="dxa"/>
-            <w:tcBorders>
-              <w:top w:val="single" w:sz="4" w:space="0" w:color="000001"/>
-              <w:left w:val="single" w:sz="4" w:space="0" w:color="000001"/>
-              <w:bottom w:val="single" w:sz="4" w:space="0" w:color="000001"/>
-              <w:right w:val="single" w:sz="4" w:space="0" w:color="000001"/>
-              <w:insideH w:val="single" w:sz="4" w:space="0" w:color="000001"/>
-              <w:insideV w:val="single" w:sz="4" w:space="0" w:color="000001"/>
-            </w:tcBorders>
-            <w:shd w:fill="FFFFFF" w:val="clear"/>
-            <w:tcMar>
-              <w:left w:w="98" w:type="dxa"/>
-            </w:tcMar>
-          </w:tcPr>
-          <w:p>
-            <w:pPr>
-              <w:pStyle w:val="Normal"/>
-              <w:rPr>
-                <w:rFonts w:ascii="Calibri" w:hAnsi="Calibri" w:eastAsia="Calibri" w:cs="Calibri"/>
-              </w:rPr>
-            </w:pPr>
-            <w:r>
-              <w:rPr>
-                <w:rFonts w:eastAsia="Calibri" w:cs="Calibri" w:ascii="Calibri" w:hAnsi="Calibri"/>
-              </w:rPr>
-              <w:t>Coffee break</w:t>
-            </w:r>
-          </w:p>
-        </w:tc>
-        <w:tc>
-          <w:tcPr>
-            <w:tcW w:w="2341" w:type="dxa"/>
-            <w:tcBorders>
-              <w:top w:val="single" w:sz="4" w:space="0" w:color="000001"/>
-              <w:left w:val="single" w:sz="4" w:space="0" w:color="000001"/>
-              <w:bottom w:val="single" w:sz="4" w:space="0" w:color="000001"/>
-              <w:right w:val="single" w:sz="4" w:space="0" w:color="000001"/>
-              <w:insideH w:val="single" w:sz="4" w:space="0" w:color="000001"/>
-              <w:insideV w:val="single" w:sz="4" w:space="0" w:color="000001"/>
-            </w:tcBorders>
-            <w:shd w:fill="FFFFFF" w:val="clear"/>
-            <w:tcMar>
-              <w:left w:w="98" w:type="dxa"/>
-            </w:tcMar>
-          </w:tcPr>
-          <w:p>
-            <w:pPr>
-              <w:pStyle w:val="Normal"/>
-              <w:rPr>
-                <w:rFonts w:ascii="Times New Roman" w:hAnsi="Times New Roman" w:eastAsia="Times New Roman" w:cs="Times New Roman"/>
-              </w:rPr>
-            </w:pPr>
-            <w:r>
-              <w:rPr>
-                <w:rFonts w:eastAsia="Times New Roman" w:cs="Times New Roman" w:ascii="Times New Roman" w:hAnsi="Times New Roman"/>
-              </w:rPr>
-            </w:r>
-          </w:p>
-        </w:tc>
-      </w:tr>
-      <w:tr>
-        <w:trPr/>
-        <w:tc>
-          <w:tcPr>
-            <w:tcW w:w="1438" w:type="dxa"/>
-            <w:tcBorders>
-              <w:top w:val="single" w:sz="4" w:space="0" w:color="000001"/>
-              <w:left w:val="single" w:sz="4" w:space="0" w:color="000001"/>
-              <w:bottom w:val="single" w:sz="4" w:space="0" w:color="000001"/>
-              <w:right w:val="single" w:sz="4" w:space="0" w:color="000001"/>
-              <w:insideH w:val="single" w:sz="4" w:space="0" w:color="000001"/>
-              <w:insideV w:val="single" w:sz="4" w:space="0" w:color="000001"/>
-            </w:tcBorders>
-            <w:shd w:fill="FFFFFF" w:val="clear"/>
-            <w:tcMar>
-              <w:left w:w="98" w:type="dxa"/>
-            </w:tcMar>
-          </w:tcPr>
-          <w:p>
-            <w:pPr>
-              <w:pStyle w:val="Normal"/>
-              <w:rPr>
-                <w:rFonts w:ascii="Times New Roman" w:hAnsi="Times New Roman" w:eastAsia="Times New Roman" w:cs="Times New Roman"/>
-              </w:rPr>
-            </w:pPr>
-            <w:r>
-              <w:rPr>
-                <w:rFonts w:eastAsia="Times New Roman" w:cs="Times New Roman" w:ascii="Times New Roman" w:hAnsi="Times New Roman"/>
-              </w:rPr>
-              <w:t>11:00 – 13:00</w:t>
-            </w:r>
-          </w:p>
-        </w:tc>
-        <w:tc>
-          <w:tcPr>
-            <w:tcW w:w="4675" w:type="dxa"/>
-            <w:tcBorders>
-              <w:top w:val="single" w:sz="4" w:space="0" w:color="000001"/>
-              <w:left w:val="single" w:sz="4" w:space="0" w:color="000001"/>
-              <w:bottom w:val="single" w:sz="4" w:space="0" w:color="000001"/>
-              <w:right w:val="single" w:sz="4" w:space="0" w:color="000001"/>
-              <w:insideH w:val="single" w:sz="4" w:space="0" w:color="000001"/>
-              <w:insideV w:val="single" w:sz="4" w:space="0" w:color="000001"/>
-            </w:tcBorders>
-            <w:shd w:fill="FFFFFF" w:val="clear"/>
-            <w:tcMar>
-              <w:left w:w="98" w:type="dxa"/>
-            </w:tcMar>
-          </w:tcPr>
+            </w:del>
+          </w:p>
           <w:p>
             <w:pPr>
               <w:pStyle w:val="Normal"/>
@@ -5365,13 +5422,211 @@
                 <w:rFonts w:ascii="Times New Roman" w:hAnsi="Times New Roman" w:eastAsia="Times New Roman" w:cs="Times New Roman"/>
               </w:rPr>
             </w:pPr>
+            <w:del w:id="24" w:author="Unknown Author" w:date="2018-08-31T06:38:00Z">
+              <w:r>
+                <w:rPr>
+                  <w:rFonts w:eastAsia="Times New Roman" w:cs="Times New Roman" w:ascii="Times New Roman" w:hAnsi="Times New Roman"/>
+                </w:rPr>
+                <w:delText>Regional Platform</w:delText>
+              </w:r>
+            </w:del>
+            <w:ins w:id="25" w:author="Unknown Author" w:date="2018-08-31T06:38:00Z">
+              <w:r>
+                <w:rPr>
+                  <w:rFonts w:eastAsia="Times New Roman" w:cs="Times New Roman" w:ascii="Times New Roman" w:hAnsi="Times New Roman"/>
+                </w:rPr>
+                <w:t xml:space="preserve">Practice </w:t>
+              </w:r>
+            </w:ins>
+          </w:p>
+        </w:tc>
+        <w:tc>
+          <w:tcPr>
+            <w:tcW w:w="2341" w:type="dxa"/>
+            <w:tcBorders>
+              <w:top w:val="single" w:sz="4" w:space="0" w:color="000001"/>
+              <w:left w:val="single" w:sz="4" w:space="0" w:color="000001"/>
+              <w:bottom w:val="single" w:sz="4" w:space="0" w:color="000001"/>
+              <w:right w:val="single" w:sz="4" w:space="0" w:color="000001"/>
+              <w:insideH w:val="single" w:sz="4" w:space="0" w:color="000001"/>
+              <w:insideV w:val="single" w:sz="4" w:space="0" w:color="000001"/>
+            </w:tcBorders>
+            <w:shd w:fill="FFFFFF" w:val="clear"/>
+            <w:tcMar>
+              <w:left w:w="93" w:type="dxa"/>
+            </w:tcMar>
+          </w:tcPr>
+          <w:p>
+            <w:pPr>
+              <w:pStyle w:val="Normal"/>
+              <w:rPr>
+                <w:rFonts w:ascii="Times New Roman" w:hAnsi="Times New Roman" w:eastAsia="Times New Roman" w:cs="Times New Roman"/>
+              </w:rPr>
+            </w:pPr>
+            <w:del w:id="26" w:author="Unknown Author" w:date="2018-08-31T06:39:00Z">
+              <w:r>
+                <w:rPr>
+                  <w:rFonts w:eastAsia="Times New Roman" w:cs="Times New Roman" w:ascii="Times New Roman" w:hAnsi="Times New Roman"/>
+                </w:rPr>
+                <w:delText>Group Discussion</w:delText>
+              </w:r>
+            </w:del>
+            <w:ins w:id="27" w:author="Unknown Author" w:date="2018-08-31T06:39:00Z">
+              <w:r>
+                <w:rPr>
+                  <w:rFonts w:eastAsia="Times New Roman" w:cs="Times New Roman" w:ascii="Times New Roman" w:hAnsi="Times New Roman"/>
+                </w:rPr>
+                <w:t>UIO/WAHIT</w:t>
+              </w:r>
+            </w:ins>
+          </w:p>
+        </w:tc>
+      </w:tr>
+      <w:tr>
+        <w:trPr/>
+        <w:tc>
+          <w:tcPr>
+            <w:tcW w:w="1438" w:type="dxa"/>
+            <w:tcBorders>
+              <w:top w:val="single" w:sz="4" w:space="0" w:color="000001"/>
+              <w:left w:val="single" w:sz="4" w:space="0" w:color="000001"/>
+              <w:bottom w:val="single" w:sz="4" w:space="0" w:color="000001"/>
+              <w:right w:val="single" w:sz="4" w:space="0" w:color="000001"/>
+              <w:insideH w:val="single" w:sz="4" w:space="0" w:color="000001"/>
+              <w:insideV w:val="single" w:sz="4" w:space="0" w:color="000001"/>
+            </w:tcBorders>
+            <w:shd w:fill="FFFFFF" w:val="clear"/>
+            <w:tcMar>
+              <w:left w:w="93" w:type="dxa"/>
+            </w:tcMar>
+          </w:tcPr>
+          <w:p>
+            <w:pPr>
+              <w:pStyle w:val="Normal"/>
+              <w:rPr>
+                <w:rFonts w:ascii="Times New Roman" w:hAnsi="Times New Roman" w:eastAsia="Times New Roman" w:cs="Times New Roman"/>
+              </w:rPr>
+            </w:pPr>
             <w:r>
               <w:rPr>
                 <w:rFonts w:eastAsia="Times New Roman" w:cs="Times New Roman" w:ascii="Times New Roman" w:hAnsi="Times New Roman"/>
               </w:rPr>
-              <w:t>Country installation examples</w:t>
-            </w:r>
-          </w:p>
+              <w:t>13:00 – 14:00</w:t>
+            </w:r>
+          </w:p>
+        </w:tc>
+        <w:tc>
+          <w:tcPr>
+            <w:tcW w:w="4675" w:type="dxa"/>
+            <w:tcBorders>
+              <w:top w:val="single" w:sz="4" w:space="0" w:color="000001"/>
+              <w:left w:val="single" w:sz="4" w:space="0" w:color="000001"/>
+              <w:bottom w:val="single" w:sz="4" w:space="0" w:color="000001"/>
+              <w:right w:val="single" w:sz="4" w:space="0" w:color="000001"/>
+              <w:insideH w:val="single" w:sz="4" w:space="0" w:color="000001"/>
+              <w:insideV w:val="single" w:sz="4" w:space="0" w:color="000001"/>
+            </w:tcBorders>
+            <w:shd w:fill="FFFFFF" w:val="clear"/>
+            <w:tcMar>
+              <w:left w:w="93" w:type="dxa"/>
+            </w:tcMar>
+          </w:tcPr>
+          <w:p>
+            <w:pPr>
+              <w:pStyle w:val="Normal"/>
+              <w:rPr>
+                <w:rFonts w:ascii="Times New Roman" w:hAnsi="Times New Roman" w:eastAsia="Times New Roman" w:cs="Times New Roman"/>
+              </w:rPr>
+            </w:pPr>
+            <w:r>
+              <w:rPr>
+                <w:rFonts w:eastAsia="Times New Roman" w:cs="Times New Roman" w:ascii="Times New Roman" w:hAnsi="Times New Roman"/>
+              </w:rPr>
+              <w:t>Lunch break</w:t>
+            </w:r>
+          </w:p>
+        </w:tc>
+        <w:tc>
+          <w:tcPr>
+            <w:tcW w:w="2341" w:type="dxa"/>
+            <w:tcBorders>
+              <w:top w:val="single" w:sz="4" w:space="0" w:color="000001"/>
+              <w:left w:val="single" w:sz="4" w:space="0" w:color="000001"/>
+              <w:bottom w:val="single" w:sz="4" w:space="0" w:color="000001"/>
+              <w:right w:val="single" w:sz="4" w:space="0" w:color="000001"/>
+              <w:insideH w:val="single" w:sz="4" w:space="0" w:color="000001"/>
+              <w:insideV w:val="single" w:sz="4" w:space="0" w:color="000001"/>
+            </w:tcBorders>
+            <w:shd w:fill="FFFFFF" w:val="clear"/>
+            <w:tcMar>
+              <w:left w:w="93" w:type="dxa"/>
+            </w:tcMar>
+          </w:tcPr>
+          <w:p>
+            <w:pPr>
+              <w:pStyle w:val="Normal"/>
+              <w:rPr>
+                <w:rFonts w:ascii="Times New Roman" w:hAnsi="Times New Roman" w:eastAsia="Times New Roman" w:cs="Times New Roman"/>
+              </w:rPr>
+            </w:pPr>
+            <w:r>
+              <w:rPr>
+                <w:rFonts w:eastAsia="Times New Roman" w:cs="Times New Roman" w:ascii="Times New Roman" w:hAnsi="Times New Roman"/>
+              </w:rPr>
+            </w:r>
+          </w:p>
+        </w:tc>
+      </w:tr>
+      <w:tr>
+        <w:trPr/>
+        <w:tc>
+          <w:tcPr>
+            <w:tcW w:w="1438" w:type="dxa"/>
+            <w:vMerge w:val="restart"/>
+            <w:tcBorders>
+              <w:top w:val="single" w:sz="4" w:space="0" w:color="000001"/>
+              <w:left w:val="single" w:sz="4" w:space="0" w:color="000001"/>
+              <w:bottom w:val="single" w:sz="4" w:space="0" w:color="000001"/>
+              <w:right w:val="single" w:sz="4" w:space="0" w:color="000001"/>
+              <w:insideH w:val="single" w:sz="4" w:space="0" w:color="000001"/>
+              <w:insideV w:val="single" w:sz="4" w:space="0" w:color="000001"/>
+            </w:tcBorders>
+            <w:shd w:fill="FFFFFF" w:val="clear"/>
+            <w:tcMar>
+              <w:left w:w="93" w:type="dxa"/>
+            </w:tcMar>
+          </w:tcPr>
+          <w:p>
+            <w:pPr>
+              <w:pStyle w:val="Normal"/>
+              <w:rPr>
+                <w:rFonts w:ascii="Times New Roman" w:hAnsi="Times New Roman" w:eastAsia="Times New Roman" w:cs="Times New Roman"/>
+              </w:rPr>
+            </w:pPr>
+            <w:r>
+              <w:rPr>
+                <w:rFonts w:eastAsia="Times New Roman" w:cs="Times New Roman" w:ascii="Times New Roman" w:hAnsi="Times New Roman"/>
+              </w:rPr>
+              <w:t>14:00 – 15:00</w:t>
+            </w:r>
+          </w:p>
+        </w:tc>
+        <w:tc>
+          <w:tcPr>
+            <w:tcW w:w="4675" w:type="dxa"/>
+            <w:tcBorders>
+              <w:top w:val="single" w:sz="4" w:space="0" w:color="000001"/>
+              <w:left w:val="single" w:sz="4" w:space="0" w:color="000001"/>
+              <w:bottom w:val="single" w:sz="4" w:space="0" w:color="000001"/>
+              <w:right w:val="single" w:sz="4" w:space="0" w:color="000001"/>
+              <w:insideH w:val="single" w:sz="4" w:space="0" w:color="000001"/>
+              <w:insideV w:val="single" w:sz="4" w:space="0" w:color="000001"/>
+            </w:tcBorders>
+            <w:shd w:fill="FFFFFF" w:val="clear"/>
+            <w:tcMar>
+              <w:left w:w="93" w:type="dxa"/>
+            </w:tcMar>
+          </w:tcPr>
           <w:p>
             <w:pPr>
               <w:pStyle w:val="Normal"/>
@@ -5389,7 +5644,23 @@
               <w:rPr>
                 <w:rFonts w:eastAsia="Times New Roman" w:cs="Times New Roman" w:ascii="Times New Roman" w:hAnsi="Times New Roman"/>
               </w:rPr>
-              <w:t>Regional Platform</w:t>
+              <w:t>DHIS2 (Next generation)</w:t>
+            </w:r>
+          </w:p>
+          <w:p>
+            <w:pPr>
+              <w:pStyle w:val="Normal"/>
+              <w:rPr>
+                <w:rFonts w:ascii="Times New Roman" w:hAnsi="Times New Roman" w:eastAsia="Times New Roman" w:cs="Times New Roman"/>
+                <w:lang w:val="en-US"/>
+              </w:rPr>
+            </w:pPr>
+            <w:r>
+              <w:rPr>
+                <w:rFonts w:eastAsia="Times New Roman" w:cs="Times New Roman" w:ascii="Times New Roman" w:hAnsi="Times New Roman"/>
+                <w:lang w:val="en-US"/>
+              </w:rPr>
+              <w:t>What is on the horizon in coming year(s) and its implication for sysadmin</w:t>
             </w:r>
           </w:p>
         </w:tc>
@@ -5406,7 +5677,7 @@
             </w:tcBorders>
             <w:shd w:fill="FFFFFF" w:val="clear"/>
             <w:tcMar>
-              <w:left w:w="98" w:type="dxa"/>
+              <w:left w:w="93" w:type="dxa"/>
             </w:tcMar>
           </w:tcPr>
           <w:p>
@@ -5420,7 +5691,7 @@
               <w:rPr>
                 <w:rFonts w:eastAsia="Times New Roman" w:cs="Times New Roman" w:ascii="Times New Roman" w:hAnsi="Times New Roman"/>
               </w:rPr>
-              <w:t>Group Discussion</w:t>
+              <w:t>UiO</w:t>
             </w:r>
           </w:p>
         </w:tc>
@@ -5430,17 +5701,18 @@
         <w:tc>
           <w:tcPr>
             <w:tcW w:w="1438" w:type="dxa"/>
-            <w:tcBorders>
-              <w:top w:val="single" w:sz="4" w:space="0" w:color="000001"/>
-              <w:left w:val="single" w:sz="4" w:space="0" w:color="000001"/>
-              <w:bottom w:val="single" w:sz="4" w:space="0" w:color="000001"/>
-              <w:right w:val="single" w:sz="4" w:space="0" w:color="000001"/>
-              <w:insideH w:val="single" w:sz="4" w:space="0" w:color="000001"/>
-              <w:insideV w:val="single" w:sz="4" w:space="0" w:color="000001"/>
-            </w:tcBorders>
-            <w:shd w:fill="FFFFFF" w:val="clear"/>
-            <w:tcMar>
-              <w:left w:w="98" w:type="dxa"/>
+            <w:vMerge w:val="continue"/>
+            <w:tcBorders>
+              <w:top w:val="single" w:sz="4" w:space="0" w:color="000001"/>
+              <w:left w:val="single" w:sz="4" w:space="0" w:color="000001"/>
+              <w:bottom w:val="single" w:sz="4" w:space="0" w:color="000001"/>
+              <w:right w:val="single" w:sz="4" w:space="0" w:color="000001"/>
+              <w:insideH w:val="single" w:sz="4" w:space="0" w:color="000001"/>
+              <w:insideV w:val="single" w:sz="4" w:space="0" w:color="000001"/>
+            </w:tcBorders>
+            <w:shd w:fill="FFFFFF" w:val="clear"/>
+            <w:tcMar>
+              <w:left w:w="93" w:type="dxa"/>
             </w:tcMar>
           </w:tcPr>
           <w:p>
@@ -5450,12 +5722,14 @@
                 <w:rFonts w:ascii="Times New Roman" w:hAnsi="Times New Roman" w:eastAsia="Times New Roman" w:cs="Times New Roman"/>
               </w:rPr>
             </w:pPr>
-            <w:r>
-              <w:rPr>
-                <w:rFonts w:eastAsia="Times New Roman" w:cs="Times New Roman" w:ascii="Times New Roman" w:hAnsi="Times New Roman"/>
-              </w:rPr>
-              <w:t>13:00 – 14:00</w:t>
-            </w:r>
+            <w:del w:id="28" w:author="Unknown Author" w:date="2018-08-31T06:40:00Z">
+              <w:r>
+                <w:rPr>
+                  <w:rFonts w:eastAsia="Times New Roman" w:cs="Times New Roman" w:ascii="Times New Roman" w:hAnsi="Times New Roman"/>
+                </w:rPr>
+                <w:delText xml:space="preserve">15:00 - 16:00 </w:delText>
+              </w:r>
+            </w:del>
           </w:p>
         </w:tc>
         <w:tc>
@@ -5471,127 +5745,13 @@
             </w:tcBorders>
             <w:shd w:fill="FFFFFF" w:val="clear"/>
             <w:tcMar>
-              <w:left w:w="98" w:type="dxa"/>
-            </w:tcMar>
-          </w:tcPr>
-          <w:p>
-            <w:pPr>
-              <w:pStyle w:val="Normal"/>
-              <w:rPr>
-                <w:rFonts w:ascii="Times New Roman" w:hAnsi="Times New Roman" w:eastAsia="Times New Roman" w:cs="Times New Roman"/>
-              </w:rPr>
-            </w:pPr>
-            <w:r>
-              <w:rPr>
-                <w:rFonts w:eastAsia="Times New Roman" w:cs="Times New Roman" w:ascii="Times New Roman" w:hAnsi="Times New Roman"/>
-              </w:rPr>
-              <w:t>Lunch break</w:t>
-            </w:r>
-          </w:p>
-        </w:tc>
-        <w:tc>
-          <w:tcPr>
-            <w:tcW w:w="2341" w:type="dxa"/>
-            <w:tcBorders>
-              <w:top w:val="single" w:sz="4" w:space="0" w:color="000001"/>
-              <w:left w:val="single" w:sz="4" w:space="0" w:color="000001"/>
-              <w:bottom w:val="single" w:sz="4" w:space="0" w:color="000001"/>
-              <w:right w:val="single" w:sz="4" w:space="0" w:color="000001"/>
-              <w:insideH w:val="single" w:sz="4" w:space="0" w:color="000001"/>
-              <w:insideV w:val="single" w:sz="4" w:space="0" w:color="000001"/>
-            </w:tcBorders>
-            <w:shd w:fill="FFFFFF" w:val="clear"/>
-            <w:tcMar>
-              <w:left w:w="98" w:type="dxa"/>
-            </w:tcMar>
-          </w:tcPr>
-          <w:p>
-            <w:pPr>
-              <w:pStyle w:val="Normal"/>
-              <w:rPr>
-                <w:rFonts w:ascii="Times New Roman" w:hAnsi="Times New Roman" w:eastAsia="Times New Roman" w:cs="Times New Roman"/>
-              </w:rPr>
-            </w:pPr>
-            <w:r>
-              <w:rPr>
-                <w:rFonts w:eastAsia="Times New Roman" w:cs="Times New Roman" w:ascii="Times New Roman" w:hAnsi="Times New Roman"/>
-              </w:rPr>
-            </w:r>
-          </w:p>
-        </w:tc>
-      </w:tr>
-      <w:tr>
-        <w:trPr/>
-        <w:tc>
-          <w:tcPr>
-            <w:tcW w:w="1438" w:type="dxa"/>
-            <w:tcBorders>
-              <w:top w:val="single" w:sz="4" w:space="0" w:color="000001"/>
-              <w:left w:val="single" w:sz="4" w:space="0" w:color="000001"/>
-              <w:bottom w:val="single" w:sz="4" w:space="0" w:color="000001"/>
-              <w:right w:val="single" w:sz="4" w:space="0" w:color="000001"/>
-              <w:insideH w:val="single" w:sz="4" w:space="0" w:color="000001"/>
-              <w:insideV w:val="single" w:sz="4" w:space="0" w:color="000001"/>
-            </w:tcBorders>
-            <w:shd w:fill="FFFFFF" w:val="clear"/>
-            <w:tcMar>
-              <w:left w:w="98" w:type="dxa"/>
-            </w:tcMar>
-          </w:tcPr>
-          <w:p>
-            <w:pPr>
-              <w:pStyle w:val="Normal"/>
-              <w:rPr>
-                <w:rFonts w:ascii="Times New Roman" w:hAnsi="Times New Roman" w:eastAsia="Times New Roman" w:cs="Times New Roman"/>
-              </w:rPr>
-            </w:pPr>
-            <w:r>
-              <w:rPr>
-                <w:rFonts w:eastAsia="Times New Roman" w:cs="Times New Roman" w:ascii="Times New Roman" w:hAnsi="Times New Roman"/>
-              </w:rPr>
-              <w:t>14:00 – 15:00</w:t>
-            </w:r>
-          </w:p>
-        </w:tc>
-        <w:tc>
-          <w:tcPr>
-            <w:tcW w:w="4675" w:type="dxa"/>
-            <w:tcBorders>
-              <w:top w:val="single" w:sz="4" w:space="0" w:color="000001"/>
-              <w:left w:val="single" w:sz="4" w:space="0" w:color="000001"/>
-              <w:bottom w:val="single" w:sz="4" w:space="0" w:color="000001"/>
-              <w:right w:val="single" w:sz="4" w:space="0" w:color="000001"/>
-              <w:insideH w:val="single" w:sz="4" w:space="0" w:color="000001"/>
-              <w:insideV w:val="single" w:sz="4" w:space="0" w:color="000001"/>
-            </w:tcBorders>
-            <w:shd w:fill="FFFFFF" w:val="clear"/>
-            <w:tcMar>
-              <w:left w:w="98" w:type="dxa"/>
-            </w:tcMar>
-          </w:tcPr>
-          <w:p>
-            <w:pPr>
-              <w:pStyle w:val="Normal"/>
-              <w:numPr>
-                <w:ilvl w:val="0"/>
-                <w:numId w:val="2"/>
-              </w:numPr>
-              <w:spacing w:before="0" w:after="0"/>
-              <w:contextualSpacing/>
-              <w:rPr>
-                <w:rFonts w:ascii="Times New Roman" w:hAnsi="Times New Roman" w:eastAsia="Times New Roman" w:cs="Times New Roman"/>
-              </w:rPr>
-            </w:pPr>
-            <w:r>
-              <w:rPr>
-                <w:rFonts w:eastAsia="Times New Roman" w:cs="Times New Roman" w:ascii="Times New Roman" w:hAnsi="Times New Roman"/>
-              </w:rPr>
-              <w:t>DHIS2 (Next generation)</w:t>
-            </w:r>
-          </w:p>
-          <w:p>
-            <w:pPr>
-              <w:pStyle w:val="Normal"/>
+              <w:left w:w="93" w:type="dxa"/>
+            </w:tcMar>
+          </w:tcPr>
+          <w:p>
+            <w:pPr>
+              <w:pStyle w:val="Normal"/>
+              <w:spacing w:lineRule="auto" w:line="276" w:before="0" w:after="200"/>
               <w:rPr>
                 <w:rFonts w:ascii="Times New Roman" w:hAnsi="Times New Roman" w:eastAsia="Times New Roman" w:cs="Times New Roman"/>
                 <w:lang w:val="en-US"/>
@@ -5602,7 +5762,7 @@
                 <w:rFonts w:eastAsia="Times New Roman" w:cs="Times New Roman" w:ascii="Times New Roman" w:hAnsi="Times New Roman"/>
                 <w:lang w:val="en-US"/>
               </w:rPr>
-              <w:t>What is on the horizon in coming year(s) and its implication for sysadmin</w:t>
+              <w:t>Recap of week. Discussion of building sysadmin community, continued learning etc</w:t>
             </w:r>
           </w:p>
         </w:tc>
@@ -5619,106 +5779,7 @@
             </w:tcBorders>
             <w:shd w:fill="FFFFFF" w:val="clear"/>
             <w:tcMar>
-              <w:left w:w="98" w:type="dxa"/>
-            </w:tcMar>
-          </w:tcPr>
-          <w:p>
-            <w:pPr>
-              <w:pStyle w:val="Normal"/>
-              <w:rPr>
-                <w:rFonts w:ascii="Times New Roman" w:hAnsi="Times New Roman" w:eastAsia="Times New Roman" w:cs="Times New Roman"/>
-              </w:rPr>
-            </w:pPr>
-            <w:r>
-              <w:rPr>
-                <w:rFonts w:eastAsia="Times New Roman" w:cs="Times New Roman" w:ascii="Times New Roman" w:hAnsi="Times New Roman"/>
-              </w:rPr>
-              <w:t>UiO</w:t>
-            </w:r>
-          </w:p>
-        </w:tc>
-      </w:tr>
-      <w:tr>
-        <w:trPr/>
-        <w:tc>
-          <w:tcPr>
-            <w:tcW w:w="1438" w:type="dxa"/>
-            <w:tcBorders>
-              <w:top w:val="single" w:sz="4" w:space="0" w:color="000001"/>
-              <w:left w:val="single" w:sz="4" w:space="0" w:color="000001"/>
-              <w:bottom w:val="single" w:sz="4" w:space="0" w:color="000001"/>
-              <w:right w:val="single" w:sz="4" w:space="0" w:color="000001"/>
-              <w:insideH w:val="single" w:sz="4" w:space="0" w:color="000001"/>
-              <w:insideV w:val="single" w:sz="4" w:space="0" w:color="000001"/>
-            </w:tcBorders>
-            <w:shd w:fill="FFFFFF" w:val="clear"/>
-            <w:tcMar>
-              <w:left w:w="98" w:type="dxa"/>
-            </w:tcMar>
-          </w:tcPr>
-          <w:p>
-            <w:pPr>
-              <w:pStyle w:val="Normal"/>
-              <w:rPr>
-                <w:rFonts w:ascii="Times New Roman" w:hAnsi="Times New Roman" w:eastAsia="Times New Roman" w:cs="Times New Roman"/>
-              </w:rPr>
-            </w:pPr>
-            <w:r>
-              <w:rPr>
-                <w:rFonts w:eastAsia="Times New Roman" w:cs="Times New Roman" w:ascii="Times New Roman" w:hAnsi="Times New Roman"/>
-              </w:rPr>
-              <w:t xml:space="preserve">15:00 - 16:00 </w:t>
-            </w:r>
-          </w:p>
-        </w:tc>
-        <w:tc>
-          <w:tcPr>
-            <w:tcW w:w="4675" w:type="dxa"/>
-            <w:tcBorders>
-              <w:top w:val="single" w:sz="4" w:space="0" w:color="000001"/>
-              <w:left w:val="single" w:sz="4" w:space="0" w:color="000001"/>
-              <w:bottom w:val="single" w:sz="4" w:space="0" w:color="000001"/>
-              <w:right w:val="single" w:sz="4" w:space="0" w:color="000001"/>
-              <w:insideH w:val="single" w:sz="4" w:space="0" w:color="000001"/>
-              <w:insideV w:val="single" w:sz="4" w:space="0" w:color="000001"/>
-            </w:tcBorders>
-            <w:shd w:fill="FFFFFF" w:val="clear"/>
-            <w:tcMar>
-              <w:left w:w="98" w:type="dxa"/>
-            </w:tcMar>
-          </w:tcPr>
-          <w:p>
-            <w:pPr>
-              <w:pStyle w:val="Normal"/>
-              <w:spacing w:lineRule="auto" w:line="276" w:before="0" w:after="200"/>
-              <w:rPr>
-                <w:rFonts w:ascii="Times New Roman" w:hAnsi="Times New Roman" w:eastAsia="Times New Roman" w:cs="Times New Roman"/>
-                <w:lang w:val="en-US"/>
-              </w:rPr>
-            </w:pPr>
-            <w:r>
-              <w:rPr>
-                <w:rFonts w:eastAsia="Times New Roman" w:cs="Times New Roman" w:ascii="Times New Roman" w:hAnsi="Times New Roman"/>
-                <w:lang w:val="en-US"/>
-              </w:rPr>
-              <w:t>Recap of week. Discussion of building sysadmin community, continued learning etc</w:t>
-            </w:r>
-          </w:p>
-        </w:tc>
-        <w:tc>
-          <w:tcPr>
-            <w:tcW w:w="2341" w:type="dxa"/>
-            <w:tcBorders>
-              <w:top w:val="single" w:sz="4" w:space="0" w:color="000001"/>
-              <w:left w:val="single" w:sz="4" w:space="0" w:color="000001"/>
-              <w:bottom w:val="single" w:sz="4" w:space="0" w:color="000001"/>
-              <w:right w:val="single" w:sz="4" w:space="0" w:color="000001"/>
-              <w:insideH w:val="single" w:sz="4" w:space="0" w:color="000001"/>
-              <w:insideV w:val="single" w:sz="4" w:space="0" w:color="000001"/>
-            </w:tcBorders>
-            <w:shd w:fill="FFFFFF" w:val="clear"/>
-            <w:tcMar>
-              <w:left w:w="98" w:type="dxa"/>
+              <w:left w:w="93" w:type="dxa"/>
             </w:tcMar>
           </w:tcPr>
           <w:p>
@@ -6682,7 +6743,9 @@
     <w:qFormat/>
     <w:pPr>
       <w:widowControl/>
-      <w:overflowPunct w:val="false"/>
+      <w:kinsoku w:val="true"/>
+      <w:overflowPunct w:val="true"/>
+      <w:autoSpaceDE w:val="true"/>
       <w:bidi w:val="0"/>
       <w:spacing w:lineRule="auto" w:line="276"/>
       <w:jc w:val="left"/>
@@ -6703,6 +6766,10 @@
     <w:pPr>
       <w:keepNext/>
       <w:keepLines/>
+      <w:numPr>
+        <w:ilvl w:val="0"/>
+        <w:numId w:val="0"/>
+      </w:numPr>
       <w:spacing w:before="400" w:after="120"/>
       <w:outlineLvl w:val="0"/>
     </w:pPr>
@@ -6719,6 +6786,10 @@
     <w:pPr>
       <w:keepNext/>
       <w:keepLines/>
+      <w:numPr>
+        <w:ilvl w:val="0"/>
+        <w:numId w:val="0"/>
+      </w:numPr>
       <w:spacing w:before="360" w:after="120"/>
       <w:outlineLvl w:val="1"/>
     </w:pPr>
@@ -6735,6 +6806,10 @@
     <w:pPr>
       <w:keepNext/>
       <w:keepLines/>
+      <w:numPr>
+        <w:ilvl w:val="0"/>
+        <w:numId w:val="0"/>
+      </w:numPr>
       <w:spacing w:before="320" w:after="80"/>
       <w:outlineLvl w:val="2"/>
     </w:pPr>
@@ -6752,6 +6827,10 @@
     <w:pPr>
       <w:keepNext/>
       <w:keepLines/>
+      <w:numPr>
+        <w:ilvl w:val="0"/>
+        <w:numId w:val="0"/>
+      </w:numPr>
       <w:spacing w:before="280" w:after="80"/>
       <w:outlineLvl w:val="3"/>
     </w:pPr>
@@ -6769,6 +6848,10 @@
     <w:pPr>
       <w:keepNext/>
       <w:keepLines/>
+      <w:numPr>
+        <w:ilvl w:val="0"/>
+        <w:numId w:val="0"/>
+      </w:numPr>
       <w:spacing w:before="240" w:after="80"/>
       <w:outlineLvl w:val="4"/>
     </w:pPr>
@@ -6784,6 +6867,10 @@
     <w:pPr>
       <w:keepNext/>
       <w:keepLines/>
+      <w:numPr>
+        <w:ilvl w:val="0"/>
+        <w:numId w:val="0"/>
+      </w:numPr>
       <w:spacing w:before="240" w:after="80"/>
       <w:outlineLvl w:val="5"/>
     </w:pPr>
@@ -8075,6 +8162,438 @@
   </w:style>
   <w:style w:type="character" w:styleId="ListLabel162">
     <w:name w:val="ListLabel 162"/>
+    <w:qFormat/>
+    <w:rPr>
+      <w:rFonts w:cs="OpenSymbol"/>
+      <w:u w:val="none"/>
+    </w:rPr>
+  </w:style>
+  <w:style w:type="character" w:styleId="ListLabel163">
+    <w:name w:val="ListLabel 163"/>
+    <w:qFormat/>
+    <w:rPr>
+      <w:rFonts w:cs="OpenSymbol"/>
+      <w:u w:val="none"/>
+    </w:rPr>
+  </w:style>
+  <w:style w:type="character" w:styleId="ListLabel164">
+    <w:name w:val="ListLabel 164"/>
+    <w:qFormat/>
+    <w:rPr>
+      <w:rFonts w:cs="OpenSymbol"/>
+      <w:u w:val="none"/>
+    </w:rPr>
+  </w:style>
+  <w:style w:type="character" w:styleId="ListLabel165">
+    <w:name w:val="ListLabel 165"/>
+    <w:qFormat/>
+    <w:rPr>
+      <w:rFonts w:cs="OpenSymbol"/>
+      <w:u w:val="none"/>
+    </w:rPr>
+  </w:style>
+  <w:style w:type="character" w:styleId="ListLabel166">
+    <w:name w:val="ListLabel 166"/>
+    <w:qFormat/>
+    <w:rPr>
+      <w:rFonts w:cs="OpenSymbol"/>
+      <w:u w:val="none"/>
+    </w:rPr>
+  </w:style>
+  <w:style w:type="character" w:styleId="ListLabel167">
+    <w:name w:val="ListLabel 167"/>
+    <w:qFormat/>
+    <w:rPr>
+      <w:rFonts w:cs="OpenSymbol"/>
+      <w:u w:val="none"/>
+    </w:rPr>
+  </w:style>
+  <w:style w:type="character" w:styleId="ListLabel168">
+    <w:name w:val="ListLabel 168"/>
+    <w:qFormat/>
+    <w:rPr>
+      <w:rFonts w:cs="OpenSymbol"/>
+      <w:u w:val="none"/>
+    </w:rPr>
+  </w:style>
+  <w:style w:type="character" w:styleId="ListLabel169">
+    <w:name w:val="ListLabel 169"/>
+    <w:qFormat/>
+    <w:rPr>
+      <w:rFonts w:cs="OpenSymbol"/>
+      <w:u w:val="none"/>
+    </w:rPr>
+  </w:style>
+  <w:style w:type="character" w:styleId="ListLabel170">
+    <w:name w:val="ListLabel 170"/>
+    <w:qFormat/>
+    <w:rPr>
+      <w:rFonts w:cs="OpenSymbol"/>
+      <w:u w:val="none"/>
+    </w:rPr>
+  </w:style>
+  <w:style w:type="character" w:styleId="ListLabel171">
+    <w:name w:val="ListLabel 171"/>
+    <w:qFormat/>
+    <w:rPr>
+      <w:rFonts w:cs="OpenSymbol"/>
+      <w:u w:val="none"/>
+    </w:rPr>
+  </w:style>
+  <w:style w:type="character" w:styleId="ListLabel172">
+    <w:name w:val="ListLabel 172"/>
+    <w:qFormat/>
+    <w:rPr>
+      <w:rFonts w:ascii="Times New Roman" w:hAnsi="Times New Roman" w:cs="OpenSymbol"/>
+      <w:u w:val="none"/>
+    </w:rPr>
+  </w:style>
+  <w:style w:type="character" w:styleId="ListLabel173">
+    <w:name w:val="ListLabel 173"/>
+    <w:qFormat/>
+    <w:rPr>
+      <w:rFonts w:cs="OpenSymbol"/>
+      <w:u w:val="none"/>
+    </w:rPr>
+  </w:style>
+  <w:style w:type="character" w:styleId="ListLabel174">
+    <w:name w:val="ListLabel 174"/>
+    <w:qFormat/>
+    <w:rPr>
+      <w:rFonts w:cs="OpenSymbol"/>
+      <w:u w:val="none"/>
+    </w:rPr>
+  </w:style>
+  <w:style w:type="character" w:styleId="ListLabel175">
+    <w:name w:val="ListLabel 175"/>
+    <w:qFormat/>
+    <w:rPr>
+      <w:rFonts w:cs="OpenSymbol"/>
+      <w:u w:val="none"/>
+    </w:rPr>
+  </w:style>
+  <w:style w:type="character" w:styleId="ListLabel176">
+    <w:name w:val="ListLabel 176"/>
+    <w:qFormat/>
+    <w:rPr>
+      <w:rFonts w:cs="OpenSymbol"/>
+      <w:u w:val="none"/>
+    </w:rPr>
+  </w:style>
+  <w:style w:type="character" w:styleId="ListLabel177">
+    <w:name w:val="ListLabel 177"/>
+    <w:qFormat/>
+    <w:rPr>
+      <w:rFonts w:cs="OpenSymbol"/>
+      <w:u w:val="none"/>
+    </w:rPr>
+  </w:style>
+  <w:style w:type="character" w:styleId="ListLabel178">
+    <w:name w:val="ListLabel 178"/>
+    <w:qFormat/>
+    <w:rPr>
+      <w:rFonts w:cs="OpenSymbol"/>
+      <w:u w:val="none"/>
+    </w:rPr>
+  </w:style>
+  <w:style w:type="character" w:styleId="ListLabel179">
+    <w:name w:val="ListLabel 179"/>
+    <w:qFormat/>
+    <w:rPr>
+      <w:rFonts w:cs="OpenSymbol"/>
+      <w:u w:val="none"/>
+    </w:rPr>
+  </w:style>
+  <w:style w:type="character" w:styleId="ListLabel180">
+    <w:name w:val="ListLabel 180"/>
+    <w:qFormat/>
+    <w:rPr>
+      <w:rFonts w:cs="OpenSymbol"/>
+      <w:u w:val="none"/>
+    </w:rPr>
+  </w:style>
+  <w:style w:type="character" w:styleId="ListLabel181">
+    <w:name w:val="ListLabel 181"/>
+    <w:qFormat/>
+    <w:rPr>
+      <w:rFonts w:cs="OpenSymbol"/>
+      <w:u w:val="none"/>
+    </w:rPr>
+  </w:style>
+  <w:style w:type="character" w:styleId="ListLabel182">
+    <w:name w:val="ListLabel 182"/>
+    <w:qFormat/>
+    <w:rPr>
+      <w:rFonts w:cs="OpenSymbol"/>
+      <w:u w:val="none"/>
+    </w:rPr>
+  </w:style>
+  <w:style w:type="character" w:styleId="ListLabel183">
+    <w:name w:val="ListLabel 183"/>
+    <w:qFormat/>
+    <w:rPr>
+      <w:rFonts w:cs="OpenSymbol"/>
+      <w:u w:val="none"/>
+    </w:rPr>
+  </w:style>
+  <w:style w:type="character" w:styleId="ListLabel184">
+    <w:name w:val="ListLabel 184"/>
+    <w:qFormat/>
+    <w:rPr>
+      <w:rFonts w:cs="OpenSymbol"/>
+      <w:u w:val="none"/>
+    </w:rPr>
+  </w:style>
+  <w:style w:type="character" w:styleId="ListLabel185">
+    <w:name w:val="ListLabel 185"/>
+    <w:qFormat/>
+    <w:rPr>
+      <w:rFonts w:cs="OpenSymbol"/>
+      <w:u w:val="none"/>
+    </w:rPr>
+  </w:style>
+  <w:style w:type="character" w:styleId="ListLabel186">
+    <w:name w:val="ListLabel 186"/>
+    <w:qFormat/>
+    <w:rPr>
+      <w:rFonts w:cs="OpenSymbol"/>
+      <w:u w:val="none"/>
+    </w:rPr>
+  </w:style>
+  <w:style w:type="character" w:styleId="ListLabel187">
+    <w:name w:val="ListLabel 187"/>
+    <w:qFormat/>
+    <w:rPr>
+      <w:rFonts w:cs="OpenSymbol"/>
+      <w:u w:val="none"/>
+    </w:rPr>
+  </w:style>
+  <w:style w:type="character" w:styleId="ListLabel188">
+    <w:name w:val="ListLabel 188"/>
+    <w:qFormat/>
+    <w:rPr>
+      <w:rFonts w:cs="OpenSymbol"/>
+      <w:u w:val="none"/>
+    </w:rPr>
+  </w:style>
+  <w:style w:type="character" w:styleId="ListLabel189">
+    <w:name w:val="ListLabel 189"/>
+    <w:qFormat/>
+    <w:rPr>
+      <w:rFonts w:cs="OpenSymbol"/>
+      <w:u w:val="none"/>
+    </w:rPr>
+  </w:style>
+  <w:style w:type="character" w:styleId="ListLabel190">
+    <w:name w:val="ListLabel 190"/>
+    <w:qFormat/>
+    <w:rPr>
+      <w:rFonts w:ascii="Times New Roman" w:hAnsi="Times New Roman" w:cs="OpenSymbol"/>
+      <w:u w:val="none"/>
+    </w:rPr>
+  </w:style>
+  <w:style w:type="character" w:styleId="ListLabel191">
+    <w:name w:val="ListLabel 191"/>
+    <w:qFormat/>
+    <w:rPr>
+      <w:rFonts w:cs="OpenSymbol"/>
+      <w:u w:val="none"/>
+    </w:rPr>
+  </w:style>
+  <w:style w:type="character" w:styleId="ListLabel192">
+    <w:name w:val="ListLabel 192"/>
+    <w:qFormat/>
+    <w:rPr>
+      <w:rFonts w:cs="OpenSymbol"/>
+      <w:u w:val="none"/>
+    </w:rPr>
+  </w:style>
+  <w:style w:type="character" w:styleId="ListLabel193">
+    <w:name w:val="ListLabel 193"/>
+    <w:qFormat/>
+    <w:rPr>
+      <w:rFonts w:cs="OpenSymbol"/>
+      <w:u w:val="none"/>
+    </w:rPr>
+  </w:style>
+  <w:style w:type="character" w:styleId="ListLabel194">
+    <w:name w:val="ListLabel 194"/>
+    <w:qFormat/>
+    <w:rPr>
+      <w:rFonts w:cs="OpenSymbol"/>
+      <w:u w:val="none"/>
+    </w:rPr>
+  </w:style>
+  <w:style w:type="character" w:styleId="ListLabel195">
+    <w:name w:val="ListLabel 195"/>
+    <w:qFormat/>
+    <w:rPr>
+      <w:rFonts w:cs="OpenSymbol"/>
+      <w:u w:val="none"/>
+    </w:rPr>
+  </w:style>
+  <w:style w:type="character" w:styleId="ListLabel196">
+    <w:name w:val="ListLabel 196"/>
+    <w:qFormat/>
+    <w:rPr>
+      <w:rFonts w:cs="OpenSymbol"/>
+      <w:u w:val="none"/>
+    </w:rPr>
+  </w:style>
+  <w:style w:type="character" w:styleId="ListLabel197">
+    <w:name w:val="ListLabel 197"/>
+    <w:qFormat/>
+    <w:rPr>
+      <w:rFonts w:cs="OpenSymbol"/>
+      <w:u w:val="none"/>
+    </w:rPr>
+  </w:style>
+  <w:style w:type="character" w:styleId="ListLabel198">
+    <w:name w:val="ListLabel 198"/>
+    <w:qFormat/>
+    <w:rPr>
+      <w:rFonts w:cs="OpenSymbol"/>
+      <w:u w:val="none"/>
+    </w:rPr>
+  </w:style>
+  <w:style w:type="character" w:styleId="ListLabel199">
+    <w:name w:val="ListLabel 199"/>
+    <w:qFormat/>
+    <w:rPr>
+      <w:rFonts w:cs="OpenSymbol"/>
+      <w:u w:val="none"/>
+    </w:rPr>
+  </w:style>
+  <w:style w:type="character" w:styleId="ListLabel200">
+    <w:name w:val="ListLabel 200"/>
+    <w:qFormat/>
+    <w:rPr>
+      <w:rFonts w:cs="OpenSymbol"/>
+      <w:u w:val="none"/>
+    </w:rPr>
+  </w:style>
+  <w:style w:type="character" w:styleId="ListLabel201">
+    <w:name w:val="ListLabel 201"/>
+    <w:qFormat/>
+    <w:rPr>
+      <w:rFonts w:cs="OpenSymbol"/>
+      <w:u w:val="none"/>
+    </w:rPr>
+  </w:style>
+  <w:style w:type="character" w:styleId="ListLabel202">
+    <w:name w:val="ListLabel 202"/>
+    <w:qFormat/>
+    <w:rPr>
+      <w:rFonts w:cs="OpenSymbol"/>
+      <w:u w:val="none"/>
+    </w:rPr>
+  </w:style>
+  <w:style w:type="character" w:styleId="ListLabel203">
+    <w:name w:val="ListLabel 203"/>
+    <w:qFormat/>
+    <w:rPr>
+      <w:rFonts w:cs="OpenSymbol"/>
+      <w:u w:val="none"/>
+    </w:rPr>
+  </w:style>
+  <w:style w:type="character" w:styleId="ListLabel204">
+    <w:name w:val="ListLabel 204"/>
+    <w:qFormat/>
+    <w:rPr>
+      <w:rFonts w:cs="OpenSymbol"/>
+      <w:u w:val="none"/>
+    </w:rPr>
+  </w:style>
+  <w:style w:type="character" w:styleId="ListLabel205">
+    <w:name w:val="ListLabel 205"/>
+    <w:qFormat/>
+    <w:rPr>
+      <w:rFonts w:cs="OpenSymbol"/>
+      <w:u w:val="none"/>
+    </w:rPr>
+  </w:style>
+  <w:style w:type="character" w:styleId="ListLabel206">
+    <w:name w:val="ListLabel 206"/>
+    <w:qFormat/>
+    <w:rPr>
+      <w:rFonts w:cs="OpenSymbol"/>
+      <w:u w:val="none"/>
+    </w:rPr>
+  </w:style>
+  <w:style w:type="character" w:styleId="ListLabel207">
+    <w:name w:val="ListLabel 207"/>
+    <w:qFormat/>
+    <w:rPr>
+      <w:rFonts w:cs="OpenSymbol"/>
+      <w:u w:val="none"/>
+    </w:rPr>
+  </w:style>
+  <w:style w:type="character" w:styleId="ListLabel208">
+    <w:name w:val="ListLabel 208"/>
+    <w:qFormat/>
+    <w:rPr>
+      <w:rFonts w:ascii="Times New Roman" w:hAnsi="Times New Roman" w:cs="OpenSymbol"/>
+      <w:u w:val="none"/>
+    </w:rPr>
+  </w:style>
+  <w:style w:type="character" w:styleId="ListLabel209">
+    <w:name w:val="ListLabel 209"/>
+    <w:qFormat/>
+    <w:rPr>
+      <w:rFonts w:cs="OpenSymbol"/>
+      <w:u w:val="none"/>
+    </w:rPr>
+  </w:style>
+  <w:style w:type="character" w:styleId="ListLabel210">
+    <w:name w:val="ListLabel 210"/>
+    <w:qFormat/>
+    <w:rPr>
+      <w:rFonts w:cs="OpenSymbol"/>
+      <w:u w:val="none"/>
+    </w:rPr>
+  </w:style>
+  <w:style w:type="character" w:styleId="ListLabel211">
+    <w:name w:val="ListLabel 211"/>
+    <w:qFormat/>
+    <w:rPr>
+      <w:rFonts w:cs="OpenSymbol"/>
+      <w:u w:val="none"/>
+    </w:rPr>
+  </w:style>
+  <w:style w:type="character" w:styleId="ListLabel212">
+    <w:name w:val="ListLabel 212"/>
+    <w:qFormat/>
+    <w:rPr>
+      <w:rFonts w:cs="OpenSymbol"/>
+      <w:u w:val="none"/>
+    </w:rPr>
+  </w:style>
+  <w:style w:type="character" w:styleId="ListLabel213">
+    <w:name w:val="ListLabel 213"/>
+    <w:qFormat/>
+    <w:rPr>
+      <w:rFonts w:cs="OpenSymbol"/>
+      <w:u w:val="none"/>
+    </w:rPr>
+  </w:style>
+  <w:style w:type="character" w:styleId="ListLabel214">
+    <w:name w:val="ListLabel 214"/>
+    <w:qFormat/>
+    <w:rPr>
+      <w:rFonts w:cs="OpenSymbol"/>
+      <w:u w:val="none"/>
+    </w:rPr>
+  </w:style>
+  <w:style w:type="character" w:styleId="ListLabel215">
+    <w:name w:val="ListLabel 215"/>
+    <w:qFormat/>
+    <w:rPr>
+      <w:rFonts w:cs="OpenSymbol"/>
+      <w:u w:val="none"/>
+    </w:rPr>
+  </w:style>
+  <w:style w:type="character" w:styleId="ListLabel216">
+    <w:name w:val="ListLabel 216"/>
     <w:qFormat/>
     <w:rPr>
       <w:rFonts w:cs="OpenSymbol"/>

</xml_diff>